<commit_message>
Acrescentado novas características do sistema
</commit_message>
<xml_diff>
--- a/12-Lista de Características (Descrição das Características).docx
+++ b/12-Lista de Características (Descrição das Características).docx
@@ -218,10 +218,7 @@
               <w:spacing w:after="200" w:line="240" w:lineRule="auto"/>
             </w:pPr>
             <w:r>
-              <w:t xml:space="preserve">O </w:t>
-            </w:r>
-            <w:r>
-              <w:t>cliente poderá visualizar um catalogo com os serviços oferecidos pela gráfica</w:t>
+              <w:t>O cliente poderá visualizar um catálogo com os serviços e produtos oferecidos pela gráfica.</w:t>
             </w:r>
           </w:p>
         </w:tc>
@@ -311,7 +308,7 @@
               <w:spacing w:after="200" w:line="240" w:lineRule="auto"/>
             </w:pPr>
             <w:r>
-              <w:t>O cliente poderá fazer um orçamento para um serviço pela web</w:t>
+              <w:t>O cliente poderá calcular o orçamento para um serviço via web.</w:t>
             </w:r>
           </w:p>
         </w:tc>
@@ -401,7 +398,7 @@
               <w:spacing w:after="200" w:line="240" w:lineRule="auto"/>
             </w:pPr>
             <w:r>
-              <w:t>O Cliente poderá pesquisar os modelos do produto para escolher o que se adequa melhor para ele.</w:t>
+              <w:t>O cliente poderá pesquisar os modelos do produto para escolher o que se adequa melhor para ele.</w:t>
             </w:r>
           </w:p>
         </w:tc>
@@ -491,7 +488,7 @@
               <w:spacing w:after="200" w:line="240" w:lineRule="auto"/>
             </w:pPr>
             <w:r>
-              <w:t xml:space="preserve">O cliente poderá consultar o valor de frete para entrega de produtos adquiridos </w:t>
+              <w:t>O cliente poderá consultar o valor do frete da entrega de sua compra.</w:t>
             </w:r>
           </w:p>
         </w:tc>
@@ -581,7 +578,7 @@
               <w:spacing w:after="200" w:line="240" w:lineRule="auto"/>
             </w:pPr>
             <w:r>
-              <w:t xml:space="preserve">O cliente irá autenticar suas informações  </w:t>
+              <w:t>O cliente irá autenticar suas informações.</w:t>
             </w:r>
           </w:p>
         </w:tc>
@@ -671,7 +668,7 @@
               <w:spacing w:after="200" w:line="240" w:lineRule="auto"/>
             </w:pPr>
             <w:r>
-              <w:t xml:space="preserve">O Cliente poderá dar feedback de como foi navegar no site </w:t>
+              <w:t>O cliente poderá dar feedback sobre a navegação do site e sugerir melhoras.</w:t>
             </w:r>
           </w:p>
         </w:tc>
@@ -761,7 +758,7 @@
               <w:spacing w:after="200" w:line="240" w:lineRule="auto"/>
             </w:pPr>
             <w:r>
-              <w:t xml:space="preserve">O cliente poderá consulta informações especificas sobre um produto ou serviço </w:t>
+              <w:t>O cliente poderá consultar informações sobre produtos e serviços.</w:t>
             </w:r>
           </w:p>
         </w:tc>
@@ -823,7 +820,7 @@
               <w:spacing w:line="240" w:lineRule="auto"/>
             </w:pPr>
             <w:r>
-              <w:t xml:space="preserve">Enviar promoções </w:t>
+              <w:t xml:space="preserve">Boletim informativo </w:t>
             </w:r>
           </w:p>
         </w:tc>
@@ -851,7 +848,7 @@
               <w:spacing w:after="200" w:line="240" w:lineRule="auto"/>
             </w:pPr>
             <w:r>
-              <w:t xml:space="preserve">Enviar promoções de produtos e/ ou serviços </w:t>
+              <w:t>O cliente assinará o boletim informativo sobre promoções de produtos e serviços, a ser enviado via e-mail.</w:t>
             </w:r>
           </w:p>
         </w:tc>
@@ -941,7 +938,7 @@
               <w:spacing w:after="200" w:line="240" w:lineRule="auto"/>
             </w:pPr>
             <w:r>
-              <w:t xml:space="preserve">O Usuário irá criar uma conta de acesso pessoal </w:t>
+              <w:t>O usuário criará uma conta de acesso pessoal a fim de poder realizar pedidos.</w:t>
             </w:r>
           </w:p>
         </w:tc>
@@ -1031,7 +1028,7 @@
               <w:spacing w:after="200" w:line="240" w:lineRule="auto"/>
             </w:pPr>
             <w:r>
-              <w:t xml:space="preserve">Dados pra consulta de produto </w:t>
+              <w:t>Cadastro de informações sobre as características do produto, a fim de possibilitar ao cliente saber o que ele está adquirindo.</w:t>
             </w:r>
           </w:p>
         </w:tc>
@@ -1121,7 +1118,7 @@
               <w:spacing w:after="200" w:line="240" w:lineRule="auto"/>
             </w:pPr>
             <w:r>
-              <w:t>O sistema deve ser disponibilizado em plataforma WEB, podendo ser acessado via desktop</w:t>
+              <w:t>O sistema deve ser disponibilizado em plataforma WEB, podendo ser acessado via desktop.</w:t>
             </w:r>
           </w:p>
         </w:tc>
@@ -1229,7 +1226,11 @@
               <w:spacing w:after="200" w:line="240" w:lineRule="auto"/>
             </w:pPr>
             <w:r>
-              <w:t>O usuário deve dispor também da possibilidade de, em qualquer momento, solicitar a alteração de sua senha.</w:t>
+              <w:t xml:space="preserve">O usuário deve dispor também da possibilidade de, em qualquer </w:t>
+            </w:r>
+            <w:r>
+              <w:lastRenderedPageBreak/>
+              <w:t>momento, solicitar a recuperação ou alteração de sua senha.</w:t>
             </w:r>
           </w:p>
         </w:tc>
@@ -1263,6 +1264,7 @@
               <w:jc w:val="center"/>
             </w:pPr>
             <w:r>
+              <w:lastRenderedPageBreak/>
               <w:t>13</w:t>
             </w:r>
           </w:p>
@@ -1284,10 +1286,7 @@
               <w:spacing w:line="240" w:lineRule="auto"/>
             </w:pPr>
             <w:r>
-              <w:t xml:space="preserve">Chat com o </w:t>
-            </w:r>
-            <w:r>
-              <w:t>vendedor</w:t>
+              <w:t>Chat com o vendedor</w:t>
             </w:r>
           </w:p>
           <w:p>
@@ -1321,21 +1320,7 @@
               <w:spacing w:after="200" w:line="240" w:lineRule="auto"/>
             </w:pPr>
             <w:r>
-              <w:lastRenderedPageBreak/>
-              <w:t xml:space="preserve">O sistema deve ter um “chat” que possibilite a comunicação entre </w:t>
-            </w:r>
-            <w:r>
-              <w:lastRenderedPageBreak/>
-              <w:t>Cliente</w:t>
-            </w:r>
-            <w:r>
-              <w:t xml:space="preserve"> e </w:t>
-            </w:r>
-            <w:r>
-              <w:t>atendentes</w:t>
-            </w:r>
-            <w:r>
-              <w:t>.</w:t>
+              <w:t>O sistema deve ter um “chat” que possibilite a comunicação entre cliente e atendente em tempo real.</w:t>
             </w:r>
           </w:p>
           <w:p>
@@ -1344,22 +1329,7 @@
               <w:spacing w:after="200" w:line="240" w:lineRule="auto"/>
             </w:pPr>
             <w:r>
-              <w:t xml:space="preserve">Esta funcionalidade deve indicar se o </w:t>
-            </w:r>
-            <w:r>
-              <w:t>atendente</w:t>
-            </w:r>
-            <w:r>
-              <w:t xml:space="preserve"> está ou não disponível para conversar no momento que o </w:t>
-            </w:r>
-            <w:r>
-              <w:t>Cliente</w:t>
-            </w:r>
-            <w:r>
-              <w:t xml:space="preserve"> o contata. Haverá também a opção de armazenar o histórico das conversas, indicando a data que a mesma ocorreu</w:t>
-            </w:r>
-            <w:r>
-              <w:t>.</w:t>
+              <w:t>Esta funcionalidade deve indicar se o atendente está ou não disponível para conversar no momento que o cliente o contata. Haverá também a opção de armazenar o histórico das conversas, indicando a data que a mesma ocorreu.</w:t>
             </w:r>
           </w:p>
         </w:tc>
@@ -1393,7 +1363,6 @@
               <w:jc w:val="center"/>
             </w:pPr>
             <w:r>
-              <w:lastRenderedPageBreak/>
               <w:t>14</w:t>
             </w:r>
           </w:p>
@@ -1436,21 +1405,7 @@
               <w:spacing w:after="200" w:line="240" w:lineRule="auto"/>
             </w:pPr>
             <w:r>
-              <w:t xml:space="preserve">O sistema deve permitir o envio de avisos para quaisquer um dos </w:t>
-            </w:r>
-            <w:r>
-              <w:t>Clientes</w:t>
-            </w:r>
-            <w:r>
-              <w:t xml:space="preserve">, em qualquer tempo. Estes avisos devem ser entregues via WhatsApp ou ferramenta similar (ex. </w:t>
-            </w:r>
-            <w:proofErr w:type="spellStart"/>
-            <w:r>
-              <w:t>Telegram</w:t>
-            </w:r>
-            <w:proofErr w:type="spellEnd"/>
-            <w:r>
-              <w:t>).</w:t>
+              <w:t>O sistema deve permitir o envio de avisos para clientes, em qualquer tempo. Estes avisos devem ser entregues via WhatsApp.</w:t>
             </w:r>
           </w:p>
         </w:tc>
@@ -1505,10 +1460,7 @@
               <w:spacing w:line="240" w:lineRule="auto"/>
             </w:pPr>
             <w:r>
-              <w:t>Cancelamento de</w:t>
-            </w:r>
-            <w:r>
-              <w:t xml:space="preserve"> pedido</w:t>
+              <w:t>Cancelamento de pedido</w:t>
             </w:r>
           </w:p>
         </w:tc>
@@ -1529,22 +1481,7 @@
               <w:spacing w:after="200" w:line="240" w:lineRule="auto"/>
             </w:pPr>
             <w:r>
-              <w:t xml:space="preserve">O </w:t>
-            </w:r>
-            <w:r>
-              <w:t>cliente</w:t>
-            </w:r>
-            <w:r>
-              <w:t xml:space="preserve"> pode</w:t>
-            </w:r>
-            <w:r>
-              <w:t>rá cancelar seu pedido</w:t>
-            </w:r>
-            <w:r>
-              <w:t>, a qualquer momento</w:t>
-            </w:r>
-            <w:r>
-              <w:t xml:space="preserve">, desde que o mesmo não tenha sido entregue </w:t>
+              <w:t>O cliente poderá cancelar seu pedido a qualquer momento, desde que o mesmo não tenha sido entregue.</w:t>
             </w:r>
           </w:p>
         </w:tc>
@@ -1620,7 +1557,329 @@
               <w:spacing w:after="200" w:line="240" w:lineRule="auto"/>
             </w:pPr>
             <w:r>
-              <w:t>O sistema deve ser compatível com diversos navegadores web</w:t>
+              <w:t>O sistema deve ser compatível com diversos navegadores web.</w:t>
+            </w:r>
+          </w:p>
+        </w:tc>
+      </w:tr>
+      <w:tr>
+        <w:trPr>
+          <w:trHeight w:val="234"/>
+        </w:trPr>
+        <w:tc>
+          <w:tcPr>
+            <w:tcW w:w="825" w:type="dxa"/>
+            <w:shd w:val="clear" w:color="auto" w:fill="auto"/>
+            <w:tcMar>
+              <w:top w:w="100" w:type="dxa"/>
+              <w:left w:w="100" w:type="dxa"/>
+              <w:bottom w:w="100" w:type="dxa"/>
+              <w:right w:w="100" w:type="dxa"/>
+            </w:tcMar>
+          </w:tcPr>
+          <w:p>
+            <w:pPr>
+              <w:widowControl w:val="0"/>
+              <w:pBdr>
+                <w:top w:val="nil"/>
+                <w:left w:val="nil"/>
+                <w:bottom w:val="nil"/>
+                <w:right w:val="nil"/>
+                <w:between w:val="nil"/>
+              </w:pBdr>
+              <w:spacing w:line="240" w:lineRule="auto"/>
+              <w:jc w:val="center"/>
+            </w:pPr>
+            <w:r>
+              <w:t>17</w:t>
+            </w:r>
+          </w:p>
+        </w:tc>
+        <w:tc>
+          <w:tcPr>
+            <w:tcW w:w="2445" w:type="dxa"/>
+            <w:shd w:val="clear" w:color="auto" w:fill="auto"/>
+            <w:tcMar>
+              <w:top w:w="100" w:type="dxa"/>
+              <w:left w:w="100" w:type="dxa"/>
+              <w:bottom w:w="100" w:type="dxa"/>
+              <w:right w:w="100" w:type="dxa"/>
+            </w:tcMar>
+          </w:tcPr>
+          <w:p>
+            <w:pPr>
+              <w:widowControl w:val="0"/>
+              <w:spacing w:line="240" w:lineRule="auto"/>
+            </w:pPr>
+            <w:r>
+              <w:t>Página de novidades</w:t>
+            </w:r>
+          </w:p>
+        </w:tc>
+        <w:tc>
+          <w:tcPr>
+            <w:tcW w:w="6975" w:type="dxa"/>
+            <w:shd w:val="clear" w:color="auto" w:fill="auto"/>
+            <w:tcMar>
+              <w:top w:w="100" w:type="dxa"/>
+              <w:left w:w="100" w:type="dxa"/>
+              <w:bottom w:w="100" w:type="dxa"/>
+              <w:right w:w="100" w:type="dxa"/>
+            </w:tcMar>
+          </w:tcPr>
+          <w:p>
+            <w:pPr>
+              <w:widowControl w:val="0"/>
+              <w:spacing w:after="200" w:line="240" w:lineRule="auto"/>
+            </w:pPr>
+            <w:r>
+              <w:t>Web site apresentara uma pagina contendo novos produtos e serviços oferecidos</w:t>
+            </w:r>
+          </w:p>
+        </w:tc>
+      </w:tr>
+      <w:tr>
+        <w:trPr>
+          <w:trHeight w:val="234"/>
+        </w:trPr>
+        <w:tc>
+          <w:tcPr>
+            <w:tcW w:w="825" w:type="dxa"/>
+            <w:shd w:val="clear" w:color="auto" w:fill="auto"/>
+            <w:tcMar>
+              <w:top w:w="100" w:type="dxa"/>
+              <w:left w:w="100" w:type="dxa"/>
+              <w:bottom w:w="100" w:type="dxa"/>
+              <w:right w:w="100" w:type="dxa"/>
+            </w:tcMar>
+          </w:tcPr>
+          <w:p>
+            <w:pPr>
+              <w:widowControl w:val="0"/>
+              <w:pBdr>
+                <w:top w:val="nil"/>
+                <w:left w:val="nil"/>
+                <w:bottom w:val="nil"/>
+                <w:right w:val="nil"/>
+                <w:between w:val="nil"/>
+              </w:pBdr>
+              <w:spacing w:line="240" w:lineRule="auto"/>
+              <w:jc w:val="center"/>
+            </w:pPr>
+            <w:r>
+              <w:t>18</w:t>
+            </w:r>
+          </w:p>
+        </w:tc>
+        <w:tc>
+          <w:tcPr>
+            <w:tcW w:w="2445" w:type="dxa"/>
+            <w:shd w:val="clear" w:color="auto" w:fill="auto"/>
+            <w:tcMar>
+              <w:top w:w="100" w:type="dxa"/>
+              <w:left w:w="100" w:type="dxa"/>
+              <w:bottom w:w="100" w:type="dxa"/>
+              <w:right w:w="100" w:type="dxa"/>
+            </w:tcMar>
+          </w:tcPr>
+          <w:p>
+            <w:pPr>
+              <w:widowControl w:val="0"/>
+              <w:spacing w:line="240" w:lineRule="auto"/>
+            </w:pPr>
+            <w:r>
+              <w:t>Bônus fidelidade</w:t>
+            </w:r>
+          </w:p>
+        </w:tc>
+        <w:tc>
+          <w:tcPr>
+            <w:tcW w:w="6975" w:type="dxa"/>
+            <w:shd w:val="clear" w:color="auto" w:fill="auto"/>
+            <w:tcMar>
+              <w:top w:w="100" w:type="dxa"/>
+              <w:left w:w="100" w:type="dxa"/>
+              <w:bottom w:w="100" w:type="dxa"/>
+              <w:right w:w="100" w:type="dxa"/>
+            </w:tcMar>
+          </w:tcPr>
+          <w:p>
+            <w:pPr>
+              <w:widowControl w:val="0"/>
+              <w:spacing w:after="200" w:line="240" w:lineRule="auto"/>
+            </w:pPr>
+            <w:r>
+              <w:t xml:space="preserve">O cliente contara com um sistema de pontuação que lhe dará descontos por produtos ou serviços adquiridos </w:t>
+            </w:r>
+          </w:p>
+        </w:tc>
+      </w:tr>
+      <w:tr>
+        <w:trPr>
+          <w:trHeight w:val="234"/>
+        </w:trPr>
+        <w:tc>
+          <w:tcPr>
+            <w:tcW w:w="825" w:type="dxa"/>
+            <w:shd w:val="clear" w:color="auto" w:fill="auto"/>
+            <w:tcMar>
+              <w:top w:w="100" w:type="dxa"/>
+              <w:left w:w="100" w:type="dxa"/>
+              <w:bottom w:w="100" w:type="dxa"/>
+              <w:right w:w="100" w:type="dxa"/>
+            </w:tcMar>
+          </w:tcPr>
+          <w:p>
+            <w:pPr>
+              <w:widowControl w:val="0"/>
+              <w:pBdr>
+                <w:top w:val="nil"/>
+                <w:left w:val="nil"/>
+                <w:bottom w:val="nil"/>
+                <w:right w:val="nil"/>
+                <w:between w:val="nil"/>
+              </w:pBdr>
+              <w:spacing w:line="240" w:lineRule="auto"/>
+              <w:jc w:val="center"/>
+            </w:pPr>
+            <w:r>
+              <w:t>19</w:t>
+            </w:r>
+          </w:p>
+        </w:tc>
+        <w:tc>
+          <w:tcPr>
+            <w:tcW w:w="2445" w:type="dxa"/>
+            <w:shd w:val="clear" w:color="auto" w:fill="auto"/>
+            <w:tcMar>
+              <w:top w:w="100" w:type="dxa"/>
+              <w:left w:w="100" w:type="dxa"/>
+              <w:bottom w:w="100" w:type="dxa"/>
+              <w:right w:w="100" w:type="dxa"/>
+            </w:tcMar>
+          </w:tcPr>
+          <w:p>
+            <w:pPr>
+              <w:widowControl w:val="0"/>
+              <w:spacing w:line="240" w:lineRule="auto"/>
+            </w:pPr>
+            <w:r>
+              <w:t xml:space="preserve">Atendimento via </w:t>
+            </w:r>
+            <w:r>
+              <w:t>WhatsApp</w:t>
+            </w:r>
+          </w:p>
+        </w:tc>
+        <w:tc>
+          <w:tcPr>
+            <w:tcW w:w="6975" w:type="dxa"/>
+            <w:shd w:val="clear" w:color="auto" w:fill="auto"/>
+            <w:tcMar>
+              <w:top w:w="100" w:type="dxa"/>
+              <w:left w:w="100" w:type="dxa"/>
+              <w:bottom w:w="100" w:type="dxa"/>
+              <w:right w:w="100" w:type="dxa"/>
+            </w:tcMar>
+          </w:tcPr>
+          <w:p>
+            <w:pPr>
+              <w:widowControl w:val="0"/>
+              <w:spacing w:after="200" w:line="240" w:lineRule="auto"/>
+            </w:pPr>
+            <w:r>
+              <w:t xml:space="preserve">O cliente poderá ser atendido via </w:t>
+            </w:r>
+            <w:r>
+              <w:t>WhatsApp</w:t>
+            </w:r>
+            <w:r>
+              <w:t xml:space="preserve"> ou serviço similar </w:t>
+            </w:r>
+          </w:p>
+        </w:tc>
+      </w:tr>
+      <w:tr>
+        <w:trPr>
+          <w:trHeight w:val="234"/>
+        </w:trPr>
+        <w:tc>
+          <w:tcPr>
+            <w:tcW w:w="825" w:type="dxa"/>
+            <w:shd w:val="clear" w:color="auto" w:fill="auto"/>
+            <w:tcMar>
+              <w:top w:w="100" w:type="dxa"/>
+              <w:left w:w="100" w:type="dxa"/>
+              <w:bottom w:w="100" w:type="dxa"/>
+              <w:right w:w="100" w:type="dxa"/>
+            </w:tcMar>
+          </w:tcPr>
+          <w:p>
+            <w:pPr>
+              <w:widowControl w:val="0"/>
+              <w:pBdr>
+                <w:top w:val="nil"/>
+                <w:left w:val="nil"/>
+                <w:bottom w:val="nil"/>
+                <w:right w:val="nil"/>
+                <w:between w:val="nil"/>
+              </w:pBdr>
+              <w:spacing w:line="240" w:lineRule="auto"/>
+              <w:jc w:val="center"/>
+            </w:pPr>
+            <w:r>
+              <w:t>20</w:t>
+            </w:r>
+          </w:p>
+        </w:tc>
+        <w:tc>
+          <w:tcPr>
+            <w:tcW w:w="2445" w:type="dxa"/>
+            <w:shd w:val="clear" w:color="auto" w:fill="auto"/>
+            <w:tcMar>
+              <w:top w:w="100" w:type="dxa"/>
+              <w:left w:w="100" w:type="dxa"/>
+              <w:bottom w:w="100" w:type="dxa"/>
+              <w:right w:w="100" w:type="dxa"/>
+            </w:tcMar>
+          </w:tcPr>
+          <w:p>
+            <w:pPr>
+              <w:widowControl w:val="0"/>
+              <w:spacing w:line="240" w:lineRule="auto"/>
+            </w:pPr>
+            <w:r>
+              <w:t xml:space="preserve">Opção de retirada de produto </w:t>
+            </w:r>
+          </w:p>
+        </w:tc>
+        <w:tc>
+          <w:tcPr>
+            <w:tcW w:w="6975" w:type="dxa"/>
+            <w:shd w:val="clear" w:color="auto" w:fill="auto"/>
+            <w:tcMar>
+              <w:top w:w="100" w:type="dxa"/>
+              <w:left w:w="100" w:type="dxa"/>
+              <w:bottom w:w="100" w:type="dxa"/>
+              <w:right w:w="100" w:type="dxa"/>
+            </w:tcMar>
+          </w:tcPr>
+          <w:p>
+            <w:pPr>
+              <w:widowControl w:val="0"/>
+              <w:spacing w:after="200" w:line="240" w:lineRule="auto"/>
+            </w:pPr>
+            <w:r>
+              <w:t xml:space="preserve">Ao efetuar a compra o cliente poderá escolher como quer receber a </w:t>
+            </w:r>
+            <w:r>
+              <w:t>mercadoria (</w:t>
+            </w:r>
+            <w:r>
+              <w:t xml:space="preserve">correios ou retirar na loja </w:t>
+            </w:r>
+            <w:r>
+              <w:t>física)</w:t>
             </w:r>
           </w:p>
         </w:tc>

</xml_diff>

<commit_message>
Adicionada novas Características do sistema
</commit_message>
<xml_diff>
--- a/12-Lista de Características (Descrição das Características).docx
+++ b/12-Lista de Características (Descrição das Características).docx
@@ -1862,6 +1862,1111 @@
             </w:pPr>
             <w:r>
               <w:t>Ao efetuar a compra o cliente poderá escolher como quer receber a mercadoria: correios ou retirar em uma loja física.</w:t>
+            </w:r>
+          </w:p>
+        </w:tc>
+      </w:tr>
+      <w:tr>
+        <w:trPr>
+          <w:trHeight w:val="234"/>
+        </w:trPr>
+        <w:tc>
+          <w:tcPr>
+            <w:tcW w:w="825" w:type="dxa"/>
+            <w:shd w:val="clear" w:color="auto" w:fill="auto"/>
+            <w:tcMar>
+              <w:top w:w="100" w:type="dxa"/>
+              <w:left w:w="100" w:type="dxa"/>
+              <w:bottom w:w="100" w:type="dxa"/>
+              <w:right w:w="100" w:type="dxa"/>
+            </w:tcMar>
+          </w:tcPr>
+          <w:p>
+            <w:pPr>
+              <w:widowControl w:val="0"/>
+              <w:pBdr>
+                <w:top w:val="nil"/>
+                <w:left w:val="nil"/>
+                <w:bottom w:val="nil"/>
+                <w:right w:val="nil"/>
+                <w:between w:val="nil"/>
+              </w:pBdr>
+              <w:spacing w:line="240" w:lineRule="auto"/>
+              <w:jc w:val="center"/>
+            </w:pPr>
+            <w:r>
+              <w:t>21</w:t>
+            </w:r>
+          </w:p>
+        </w:tc>
+        <w:tc>
+          <w:tcPr>
+            <w:tcW w:w="2445" w:type="dxa"/>
+            <w:shd w:val="clear" w:color="auto" w:fill="auto"/>
+            <w:tcMar>
+              <w:top w:w="100" w:type="dxa"/>
+              <w:left w:w="100" w:type="dxa"/>
+              <w:bottom w:w="100" w:type="dxa"/>
+              <w:right w:w="100" w:type="dxa"/>
+            </w:tcMar>
+          </w:tcPr>
+          <w:p>
+            <w:pPr>
+              <w:widowControl w:val="0"/>
+              <w:spacing w:line="240" w:lineRule="auto"/>
+            </w:pPr>
+            <w:r>
+              <w:t>Lista de desejos</w:t>
+            </w:r>
+          </w:p>
+        </w:tc>
+        <w:tc>
+          <w:tcPr>
+            <w:tcW w:w="6975" w:type="dxa"/>
+            <w:shd w:val="clear" w:color="auto" w:fill="auto"/>
+            <w:tcMar>
+              <w:top w:w="100" w:type="dxa"/>
+              <w:left w:w="100" w:type="dxa"/>
+              <w:bottom w:w="100" w:type="dxa"/>
+              <w:right w:w="100" w:type="dxa"/>
+            </w:tcMar>
+          </w:tcPr>
+          <w:p>
+            <w:pPr>
+              <w:widowControl w:val="0"/>
+              <w:spacing w:after="200" w:line="240" w:lineRule="auto"/>
+            </w:pPr>
+            <w:r>
+              <w:t xml:space="preserve">Pode deixar marcado produtos que deseja adquirir </w:t>
+            </w:r>
+          </w:p>
+        </w:tc>
+      </w:tr>
+      <w:tr>
+        <w:trPr>
+          <w:trHeight w:val="234"/>
+        </w:trPr>
+        <w:tc>
+          <w:tcPr>
+            <w:tcW w:w="825" w:type="dxa"/>
+            <w:shd w:val="clear" w:color="auto" w:fill="auto"/>
+            <w:tcMar>
+              <w:top w:w="100" w:type="dxa"/>
+              <w:left w:w="100" w:type="dxa"/>
+              <w:bottom w:w="100" w:type="dxa"/>
+              <w:right w:w="100" w:type="dxa"/>
+            </w:tcMar>
+          </w:tcPr>
+          <w:p>
+            <w:pPr>
+              <w:widowControl w:val="0"/>
+              <w:pBdr>
+                <w:top w:val="nil"/>
+                <w:left w:val="nil"/>
+                <w:bottom w:val="nil"/>
+                <w:right w:val="nil"/>
+                <w:between w:val="nil"/>
+              </w:pBdr>
+              <w:spacing w:line="240" w:lineRule="auto"/>
+              <w:jc w:val="center"/>
+            </w:pPr>
+            <w:r>
+              <w:t>22</w:t>
+            </w:r>
+          </w:p>
+        </w:tc>
+        <w:tc>
+          <w:tcPr>
+            <w:tcW w:w="2445" w:type="dxa"/>
+            <w:shd w:val="clear" w:color="auto" w:fill="auto"/>
+            <w:tcMar>
+              <w:top w:w="100" w:type="dxa"/>
+              <w:left w:w="100" w:type="dxa"/>
+              <w:bottom w:w="100" w:type="dxa"/>
+              <w:right w:w="100" w:type="dxa"/>
+            </w:tcMar>
+          </w:tcPr>
+          <w:p>
+            <w:pPr>
+              <w:widowControl w:val="0"/>
+              <w:spacing w:line="240" w:lineRule="auto"/>
+            </w:pPr>
+            <w:r>
+              <w:t xml:space="preserve">Carrinho de compras </w:t>
+            </w:r>
+          </w:p>
+        </w:tc>
+        <w:tc>
+          <w:tcPr>
+            <w:tcW w:w="6975" w:type="dxa"/>
+            <w:shd w:val="clear" w:color="auto" w:fill="auto"/>
+            <w:tcMar>
+              <w:top w:w="100" w:type="dxa"/>
+              <w:left w:w="100" w:type="dxa"/>
+              <w:bottom w:w="100" w:type="dxa"/>
+              <w:right w:w="100" w:type="dxa"/>
+            </w:tcMar>
+          </w:tcPr>
+          <w:p>
+            <w:pPr>
+              <w:widowControl w:val="0"/>
+              <w:spacing w:after="200" w:line="240" w:lineRule="auto"/>
+            </w:pPr>
+            <w:r>
+              <w:t xml:space="preserve">O cliente poderá adicionar diversos produtos em um carrinho antes de finalizar sua compra </w:t>
+            </w:r>
+          </w:p>
+        </w:tc>
+      </w:tr>
+      <w:tr>
+        <w:trPr>
+          <w:trHeight w:val="234"/>
+        </w:trPr>
+        <w:tc>
+          <w:tcPr>
+            <w:tcW w:w="825" w:type="dxa"/>
+            <w:shd w:val="clear" w:color="auto" w:fill="auto"/>
+            <w:tcMar>
+              <w:top w:w="100" w:type="dxa"/>
+              <w:left w:w="100" w:type="dxa"/>
+              <w:bottom w:w="100" w:type="dxa"/>
+              <w:right w:w="100" w:type="dxa"/>
+            </w:tcMar>
+          </w:tcPr>
+          <w:p>
+            <w:pPr>
+              <w:widowControl w:val="0"/>
+              <w:pBdr>
+                <w:top w:val="nil"/>
+                <w:left w:val="nil"/>
+                <w:bottom w:val="nil"/>
+                <w:right w:val="nil"/>
+                <w:between w:val="nil"/>
+              </w:pBdr>
+              <w:spacing w:line="240" w:lineRule="auto"/>
+              <w:jc w:val="center"/>
+            </w:pPr>
+            <w:r>
+              <w:t>23</w:t>
+            </w:r>
+          </w:p>
+        </w:tc>
+        <w:tc>
+          <w:tcPr>
+            <w:tcW w:w="2445" w:type="dxa"/>
+            <w:shd w:val="clear" w:color="auto" w:fill="auto"/>
+            <w:tcMar>
+              <w:top w:w="100" w:type="dxa"/>
+              <w:left w:w="100" w:type="dxa"/>
+              <w:bottom w:w="100" w:type="dxa"/>
+              <w:right w:w="100" w:type="dxa"/>
+            </w:tcMar>
+          </w:tcPr>
+          <w:p>
+            <w:pPr>
+              <w:widowControl w:val="0"/>
+              <w:spacing w:line="240" w:lineRule="auto"/>
+            </w:pPr>
+            <w:r>
+              <w:t xml:space="preserve">Personalizar arte </w:t>
+            </w:r>
+          </w:p>
+        </w:tc>
+        <w:tc>
+          <w:tcPr>
+            <w:tcW w:w="6975" w:type="dxa"/>
+            <w:shd w:val="clear" w:color="auto" w:fill="auto"/>
+            <w:tcMar>
+              <w:top w:w="100" w:type="dxa"/>
+              <w:left w:w="100" w:type="dxa"/>
+              <w:bottom w:w="100" w:type="dxa"/>
+              <w:right w:w="100" w:type="dxa"/>
+            </w:tcMar>
+          </w:tcPr>
+          <w:p>
+            <w:pPr>
+              <w:widowControl w:val="0"/>
+              <w:spacing w:after="200" w:line="240" w:lineRule="auto"/>
+            </w:pPr>
+            <w:r>
+              <w:t xml:space="preserve">O cliente pode personalizar uma arte já existentes e personaliza-la </w:t>
+            </w:r>
+          </w:p>
+        </w:tc>
+      </w:tr>
+      <w:tr>
+        <w:trPr>
+          <w:trHeight w:val="234"/>
+        </w:trPr>
+        <w:tc>
+          <w:tcPr>
+            <w:tcW w:w="825" w:type="dxa"/>
+            <w:shd w:val="clear" w:color="auto" w:fill="auto"/>
+            <w:tcMar>
+              <w:top w:w="100" w:type="dxa"/>
+              <w:left w:w="100" w:type="dxa"/>
+              <w:bottom w:w="100" w:type="dxa"/>
+              <w:right w:w="100" w:type="dxa"/>
+            </w:tcMar>
+          </w:tcPr>
+          <w:p>
+            <w:pPr>
+              <w:widowControl w:val="0"/>
+              <w:pBdr>
+                <w:top w:val="nil"/>
+                <w:left w:val="nil"/>
+                <w:bottom w:val="nil"/>
+                <w:right w:val="nil"/>
+                <w:between w:val="nil"/>
+              </w:pBdr>
+              <w:spacing w:line="240" w:lineRule="auto"/>
+              <w:jc w:val="center"/>
+            </w:pPr>
+            <w:r>
+              <w:t>24</w:t>
+            </w:r>
+          </w:p>
+        </w:tc>
+        <w:tc>
+          <w:tcPr>
+            <w:tcW w:w="2445" w:type="dxa"/>
+            <w:shd w:val="clear" w:color="auto" w:fill="auto"/>
+            <w:tcMar>
+              <w:top w:w="100" w:type="dxa"/>
+              <w:left w:w="100" w:type="dxa"/>
+              <w:bottom w:w="100" w:type="dxa"/>
+              <w:right w:w="100" w:type="dxa"/>
+            </w:tcMar>
+          </w:tcPr>
+          <w:p>
+            <w:pPr>
+              <w:widowControl w:val="0"/>
+              <w:spacing w:line="240" w:lineRule="auto"/>
+            </w:pPr>
+            <w:r>
+              <w:t xml:space="preserve">Responsividade </w:t>
+            </w:r>
+          </w:p>
+        </w:tc>
+        <w:tc>
+          <w:tcPr>
+            <w:tcW w:w="6975" w:type="dxa"/>
+            <w:shd w:val="clear" w:color="auto" w:fill="auto"/>
+            <w:tcMar>
+              <w:top w:w="100" w:type="dxa"/>
+              <w:left w:w="100" w:type="dxa"/>
+              <w:bottom w:w="100" w:type="dxa"/>
+              <w:right w:w="100" w:type="dxa"/>
+            </w:tcMar>
+          </w:tcPr>
+          <w:p>
+            <w:pPr>
+              <w:widowControl w:val="0"/>
+              <w:spacing w:after="200" w:line="240" w:lineRule="auto"/>
+            </w:pPr>
+            <w:r>
+              <w:t xml:space="preserve">Poderá acessar via mobile </w:t>
+            </w:r>
+          </w:p>
+        </w:tc>
+      </w:tr>
+      <w:tr>
+        <w:trPr>
+          <w:trHeight w:val="234"/>
+        </w:trPr>
+        <w:tc>
+          <w:tcPr>
+            <w:tcW w:w="825" w:type="dxa"/>
+            <w:shd w:val="clear" w:color="auto" w:fill="auto"/>
+            <w:tcMar>
+              <w:top w:w="100" w:type="dxa"/>
+              <w:left w:w="100" w:type="dxa"/>
+              <w:bottom w:w="100" w:type="dxa"/>
+              <w:right w:w="100" w:type="dxa"/>
+            </w:tcMar>
+          </w:tcPr>
+          <w:p>
+            <w:pPr>
+              <w:widowControl w:val="0"/>
+              <w:pBdr>
+                <w:top w:val="nil"/>
+                <w:left w:val="nil"/>
+                <w:bottom w:val="nil"/>
+                <w:right w:val="nil"/>
+                <w:between w:val="nil"/>
+              </w:pBdr>
+              <w:spacing w:line="240" w:lineRule="auto"/>
+              <w:jc w:val="center"/>
+            </w:pPr>
+            <w:r>
+              <w:t>25</w:t>
+            </w:r>
+          </w:p>
+        </w:tc>
+        <w:tc>
+          <w:tcPr>
+            <w:tcW w:w="2445" w:type="dxa"/>
+            <w:shd w:val="clear" w:color="auto" w:fill="auto"/>
+            <w:tcMar>
+              <w:top w:w="100" w:type="dxa"/>
+              <w:left w:w="100" w:type="dxa"/>
+              <w:bottom w:w="100" w:type="dxa"/>
+              <w:right w:w="100" w:type="dxa"/>
+            </w:tcMar>
+          </w:tcPr>
+          <w:p>
+            <w:pPr>
+              <w:widowControl w:val="0"/>
+              <w:spacing w:line="240" w:lineRule="auto"/>
+            </w:pPr>
+            <w:r>
+              <w:t xml:space="preserve">Acessibilidade </w:t>
+            </w:r>
+          </w:p>
+        </w:tc>
+        <w:tc>
+          <w:tcPr>
+            <w:tcW w:w="6975" w:type="dxa"/>
+            <w:shd w:val="clear" w:color="auto" w:fill="auto"/>
+            <w:tcMar>
+              <w:top w:w="100" w:type="dxa"/>
+              <w:left w:w="100" w:type="dxa"/>
+              <w:bottom w:w="100" w:type="dxa"/>
+              <w:right w:w="100" w:type="dxa"/>
+            </w:tcMar>
+          </w:tcPr>
+          <w:p>
+            <w:pPr>
+              <w:widowControl w:val="0"/>
+              <w:spacing w:after="200" w:line="240" w:lineRule="auto"/>
+            </w:pPr>
+            <w:r>
+              <w:t xml:space="preserve">O site terá acessibilidade para pessoas com deficiência </w:t>
+            </w:r>
+          </w:p>
+        </w:tc>
+      </w:tr>
+      <w:tr>
+        <w:trPr>
+          <w:trHeight w:val="234"/>
+        </w:trPr>
+        <w:tc>
+          <w:tcPr>
+            <w:tcW w:w="825" w:type="dxa"/>
+            <w:shd w:val="clear" w:color="auto" w:fill="auto"/>
+            <w:tcMar>
+              <w:top w:w="100" w:type="dxa"/>
+              <w:left w:w="100" w:type="dxa"/>
+              <w:bottom w:w="100" w:type="dxa"/>
+              <w:right w:w="100" w:type="dxa"/>
+            </w:tcMar>
+          </w:tcPr>
+          <w:p>
+            <w:pPr>
+              <w:widowControl w:val="0"/>
+              <w:pBdr>
+                <w:top w:val="nil"/>
+                <w:left w:val="nil"/>
+                <w:bottom w:val="nil"/>
+                <w:right w:val="nil"/>
+                <w:between w:val="nil"/>
+              </w:pBdr>
+              <w:spacing w:line="240" w:lineRule="auto"/>
+              <w:jc w:val="center"/>
+            </w:pPr>
+            <w:r>
+              <w:t>26</w:t>
+            </w:r>
+          </w:p>
+        </w:tc>
+        <w:tc>
+          <w:tcPr>
+            <w:tcW w:w="2445" w:type="dxa"/>
+            <w:shd w:val="clear" w:color="auto" w:fill="auto"/>
+            <w:tcMar>
+              <w:top w:w="100" w:type="dxa"/>
+              <w:left w:w="100" w:type="dxa"/>
+              <w:bottom w:w="100" w:type="dxa"/>
+              <w:right w:w="100" w:type="dxa"/>
+            </w:tcMar>
+          </w:tcPr>
+          <w:p>
+            <w:pPr>
+              <w:widowControl w:val="0"/>
+              <w:spacing w:line="240" w:lineRule="auto"/>
+            </w:pPr>
+            <w:r>
+              <w:t>Status de Pedido</w:t>
+            </w:r>
+          </w:p>
+        </w:tc>
+        <w:tc>
+          <w:tcPr>
+            <w:tcW w:w="6975" w:type="dxa"/>
+            <w:shd w:val="clear" w:color="auto" w:fill="auto"/>
+            <w:tcMar>
+              <w:top w:w="100" w:type="dxa"/>
+              <w:left w:w="100" w:type="dxa"/>
+              <w:bottom w:w="100" w:type="dxa"/>
+              <w:right w:w="100" w:type="dxa"/>
+            </w:tcMar>
+          </w:tcPr>
+          <w:p>
+            <w:pPr>
+              <w:widowControl w:val="0"/>
+              <w:spacing w:after="200" w:line="240" w:lineRule="auto"/>
+            </w:pPr>
+            <w:r>
+              <w:t xml:space="preserve">O cliente pode acompanhar a situação do seu pedido </w:t>
+            </w:r>
+          </w:p>
+        </w:tc>
+      </w:tr>
+      <w:tr>
+        <w:trPr>
+          <w:trHeight w:val="234"/>
+        </w:trPr>
+        <w:tc>
+          <w:tcPr>
+            <w:tcW w:w="825" w:type="dxa"/>
+            <w:shd w:val="clear" w:color="auto" w:fill="auto"/>
+            <w:tcMar>
+              <w:top w:w="100" w:type="dxa"/>
+              <w:left w:w="100" w:type="dxa"/>
+              <w:bottom w:w="100" w:type="dxa"/>
+              <w:right w:w="100" w:type="dxa"/>
+            </w:tcMar>
+          </w:tcPr>
+          <w:p>
+            <w:pPr>
+              <w:widowControl w:val="0"/>
+              <w:pBdr>
+                <w:top w:val="nil"/>
+                <w:left w:val="nil"/>
+                <w:bottom w:val="nil"/>
+                <w:right w:val="nil"/>
+                <w:between w:val="nil"/>
+              </w:pBdr>
+              <w:spacing w:line="240" w:lineRule="auto"/>
+              <w:jc w:val="center"/>
+            </w:pPr>
+            <w:r>
+              <w:t>27</w:t>
+            </w:r>
+          </w:p>
+        </w:tc>
+        <w:tc>
+          <w:tcPr>
+            <w:tcW w:w="2445" w:type="dxa"/>
+            <w:shd w:val="clear" w:color="auto" w:fill="auto"/>
+            <w:tcMar>
+              <w:top w:w="100" w:type="dxa"/>
+              <w:left w:w="100" w:type="dxa"/>
+              <w:bottom w:w="100" w:type="dxa"/>
+              <w:right w:w="100" w:type="dxa"/>
+            </w:tcMar>
+          </w:tcPr>
+          <w:p>
+            <w:pPr>
+              <w:widowControl w:val="0"/>
+              <w:spacing w:line="240" w:lineRule="auto"/>
+            </w:pPr>
+            <w:r>
+              <w:t xml:space="preserve">Histórico de peidos </w:t>
+            </w:r>
+          </w:p>
+        </w:tc>
+        <w:tc>
+          <w:tcPr>
+            <w:tcW w:w="6975" w:type="dxa"/>
+            <w:shd w:val="clear" w:color="auto" w:fill="auto"/>
+            <w:tcMar>
+              <w:top w:w="100" w:type="dxa"/>
+              <w:left w:w="100" w:type="dxa"/>
+              <w:bottom w:w="100" w:type="dxa"/>
+              <w:right w:w="100" w:type="dxa"/>
+            </w:tcMar>
+          </w:tcPr>
+          <w:p>
+            <w:pPr>
+              <w:widowControl w:val="0"/>
+              <w:spacing w:after="200" w:line="240" w:lineRule="auto"/>
+            </w:pPr>
+            <w:r>
+              <w:t xml:space="preserve">O cliente poderá ver os seus pedidos anteriores, assim como preço que foi pago </w:t>
+            </w:r>
+          </w:p>
+        </w:tc>
+      </w:tr>
+      <w:tr>
+        <w:trPr>
+          <w:trHeight w:val="234"/>
+        </w:trPr>
+        <w:tc>
+          <w:tcPr>
+            <w:tcW w:w="825" w:type="dxa"/>
+            <w:shd w:val="clear" w:color="auto" w:fill="auto"/>
+            <w:tcMar>
+              <w:top w:w="100" w:type="dxa"/>
+              <w:left w:w="100" w:type="dxa"/>
+              <w:bottom w:w="100" w:type="dxa"/>
+              <w:right w:w="100" w:type="dxa"/>
+            </w:tcMar>
+          </w:tcPr>
+          <w:p>
+            <w:pPr>
+              <w:widowControl w:val="0"/>
+              <w:pBdr>
+                <w:top w:val="nil"/>
+                <w:left w:val="nil"/>
+                <w:bottom w:val="nil"/>
+                <w:right w:val="nil"/>
+                <w:between w:val="nil"/>
+              </w:pBdr>
+              <w:spacing w:line="240" w:lineRule="auto"/>
+              <w:jc w:val="center"/>
+            </w:pPr>
+            <w:r>
+              <w:t>28</w:t>
+            </w:r>
+          </w:p>
+        </w:tc>
+        <w:tc>
+          <w:tcPr>
+            <w:tcW w:w="2445" w:type="dxa"/>
+            <w:shd w:val="clear" w:color="auto" w:fill="auto"/>
+            <w:tcMar>
+              <w:top w:w="100" w:type="dxa"/>
+              <w:left w:w="100" w:type="dxa"/>
+              <w:bottom w:w="100" w:type="dxa"/>
+              <w:right w:w="100" w:type="dxa"/>
+            </w:tcMar>
+          </w:tcPr>
+          <w:p>
+            <w:pPr>
+              <w:widowControl w:val="0"/>
+              <w:spacing w:line="240" w:lineRule="auto"/>
+            </w:pPr>
+            <w:r>
+              <w:t xml:space="preserve">Balcões de retirada </w:t>
+            </w:r>
+          </w:p>
+        </w:tc>
+        <w:tc>
+          <w:tcPr>
+            <w:tcW w:w="6975" w:type="dxa"/>
+            <w:shd w:val="clear" w:color="auto" w:fill="auto"/>
+            <w:tcMar>
+              <w:top w:w="100" w:type="dxa"/>
+              <w:left w:w="100" w:type="dxa"/>
+              <w:bottom w:w="100" w:type="dxa"/>
+              <w:right w:w="100" w:type="dxa"/>
+            </w:tcMar>
+          </w:tcPr>
+          <w:p>
+            <w:pPr>
+              <w:widowControl w:val="0"/>
+              <w:spacing w:after="200" w:line="240" w:lineRule="auto"/>
+            </w:pPr>
+            <w:r>
+              <w:t>São os locais aonde os clientes podem ir retirar os materiais</w:t>
+            </w:r>
+            <w:r>
+              <w:t xml:space="preserve"> de </w:t>
+            </w:r>
+            <w:r>
+              <w:lastRenderedPageBreak/>
+              <w:t xml:space="preserve">impressão </w:t>
+            </w:r>
+          </w:p>
+        </w:tc>
+      </w:tr>
+      <w:tr>
+        <w:trPr>
+          <w:trHeight w:val="234"/>
+        </w:trPr>
+        <w:tc>
+          <w:tcPr>
+            <w:tcW w:w="825" w:type="dxa"/>
+            <w:shd w:val="clear" w:color="auto" w:fill="auto"/>
+            <w:tcMar>
+              <w:top w:w="100" w:type="dxa"/>
+              <w:left w:w="100" w:type="dxa"/>
+              <w:bottom w:w="100" w:type="dxa"/>
+              <w:right w:w="100" w:type="dxa"/>
+            </w:tcMar>
+          </w:tcPr>
+          <w:p>
+            <w:pPr>
+              <w:widowControl w:val="0"/>
+              <w:pBdr>
+                <w:top w:val="nil"/>
+                <w:left w:val="nil"/>
+                <w:bottom w:val="nil"/>
+                <w:right w:val="nil"/>
+                <w:between w:val="nil"/>
+              </w:pBdr>
+              <w:spacing w:line="240" w:lineRule="auto"/>
+              <w:jc w:val="center"/>
+            </w:pPr>
+            <w:r>
+              <w:lastRenderedPageBreak/>
+              <w:t>29</w:t>
+            </w:r>
+          </w:p>
+        </w:tc>
+        <w:tc>
+          <w:tcPr>
+            <w:tcW w:w="2445" w:type="dxa"/>
+            <w:shd w:val="clear" w:color="auto" w:fill="auto"/>
+            <w:tcMar>
+              <w:top w:w="100" w:type="dxa"/>
+              <w:left w:w="100" w:type="dxa"/>
+              <w:bottom w:w="100" w:type="dxa"/>
+              <w:right w:w="100" w:type="dxa"/>
+            </w:tcMar>
+          </w:tcPr>
+          <w:p>
+            <w:pPr>
+              <w:widowControl w:val="0"/>
+              <w:spacing w:line="240" w:lineRule="auto"/>
+            </w:pPr>
+            <w:r>
+              <w:t xml:space="preserve">Locais de retirada </w:t>
+            </w:r>
+          </w:p>
+        </w:tc>
+        <w:tc>
+          <w:tcPr>
+            <w:tcW w:w="6975" w:type="dxa"/>
+            <w:shd w:val="clear" w:color="auto" w:fill="auto"/>
+            <w:tcMar>
+              <w:top w:w="100" w:type="dxa"/>
+              <w:left w:w="100" w:type="dxa"/>
+              <w:bottom w:w="100" w:type="dxa"/>
+              <w:right w:w="100" w:type="dxa"/>
+            </w:tcMar>
+          </w:tcPr>
+          <w:p>
+            <w:pPr>
+              <w:widowControl w:val="0"/>
+              <w:spacing w:after="200" w:line="240" w:lineRule="auto"/>
+            </w:pPr>
+            <w:r>
+              <w:t>Ira mostrar a localidade desses locais onde podem retirar esses materiais, sem ser a própria gráfica.</w:t>
+            </w:r>
+          </w:p>
+        </w:tc>
+      </w:tr>
+      <w:tr>
+        <w:trPr>
+          <w:trHeight w:val="234"/>
+        </w:trPr>
+        <w:tc>
+          <w:tcPr>
+            <w:tcW w:w="825" w:type="dxa"/>
+            <w:shd w:val="clear" w:color="auto" w:fill="auto"/>
+            <w:tcMar>
+              <w:top w:w="100" w:type="dxa"/>
+              <w:left w:w="100" w:type="dxa"/>
+              <w:bottom w:w="100" w:type="dxa"/>
+              <w:right w:w="100" w:type="dxa"/>
+            </w:tcMar>
+          </w:tcPr>
+          <w:p>
+            <w:pPr>
+              <w:widowControl w:val="0"/>
+              <w:pBdr>
+                <w:top w:val="nil"/>
+                <w:left w:val="nil"/>
+                <w:bottom w:val="nil"/>
+                <w:right w:val="nil"/>
+                <w:between w:val="nil"/>
+              </w:pBdr>
+              <w:spacing w:line="240" w:lineRule="auto"/>
+              <w:jc w:val="center"/>
+            </w:pPr>
+            <w:r>
+              <w:t>30</w:t>
+            </w:r>
+          </w:p>
+        </w:tc>
+        <w:tc>
+          <w:tcPr>
+            <w:tcW w:w="2445" w:type="dxa"/>
+            <w:shd w:val="clear" w:color="auto" w:fill="auto"/>
+            <w:tcMar>
+              <w:top w:w="100" w:type="dxa"/>
+              <w:left w:w="100" w:type="dxa"/>
+              <w:bottom w:w="100" w:type="dxa"/>
+              <w:right w:w="100" w:type="dxa"/>
+            </w:tcMar>
+          </w:tcPr>
+          <w:p>
+            <w:pPr>
+              <w:widowControl w:val="0"/>
+              <w:spacing w:line="240" w:lineRule="auto"/>
+            </w:pPr>
+            <w:r>
+              <w:t>Integração de pagamento com o Mercado Pago</w:t>
+            </w:r>
+          </w:p>
+        </w:tc>
+        <w:tc>
+          <w:tcPr>
+            <w:tcW w:w="6975" w:type="dxa"/>
+            <w:shd w:val="clear" w:color="auto" w:fill="auto"/>
+            <w:tcMar>
+              <w:top w:w="100" w:type="dxa"/>
+              <w:left w:w="100" w:type="dxa"/>
+              <w:bottom w:w="100" w:type="dxa"/>
+              <w:right w:w="100" w:type="dxa"/>
+            </w:tcMar>
+          </w:tcPr>
+          <w:p>
+            <w:pPr>
+              <w:widowControl w:val="0"/>
+              <w:spacing w:after="200" w:line="240" w:lineRule="auto"/>
+            </w:pPr>
+            <w:r>
+              <w:t xml:space="preserve">Poderá receber pagamento através da plataforma do Mercado Pago </w:t>
+            </w:r>
+          </w:p>
+        </w:tc>
+      </w:tr>
+      <w:tr>
+        <w:trPr>
+          <w:trHeight w:val="234"/>
+        </w:trPr>
+        <w:tc>
+          <w:tcPr>
+            <w:tcW w:w="825" w:type="dxa"/>
+            <w:shd w:val="clear" w:color="auto" w:fill="auto"/>
+            <w:tcMar>
+              <w:top w:w="100" w:type="dxa"/>
+              <w:left w:w="100" w:type="dxa"/>
+              <w:bottom w:w="100" w:type="dxa"/>
+              <w:right w:w="100" w:type="dxa"/>
+            </w:tcMar>
+          </w:tcPr>
+          <w:p>
+            <w:pPr>
+              <w:widowControl w:val="0"/>
+              <w:pBdr>
+                <w:top w:val="nil"/>
+                <w:left w:val="nil"/>
+                <w:bottom w:val="nil"/>
+                <w:right w:val="nil"/>
+                <w:between w:val="nil"/>
+              </w:pBdr>
+              <w:spacing w:line="240" w:lineRule="auto"/>
+              <w:jc w:val="center"/>
+            </w:pPr>
+            <w:r>
+              <w:t>31</w:t>
+            </w:r>
+          </w:p>
+        </w:tc>
+        <w:tc>
+          <w:tcPr>
+            <w:tcW w:w="2445" w:type="dxa"/>
+            <w:shd w:val="clear" w:color="auto" w:fill="auto"/>
+            <w:tcMar>
+              <w:top w:w="100" w:type="dxa"/>
+              <w:left w:w="100" w:type="dxa"/>
+              <w:bottom w:w="100" w:type="dxa"/>
+              <w:right w:w="100" w:type="dxa"/>
+            </w:tcMar>
+          </w:tcPr>
+          <w:p>
+            <w:pPr>
+              <w:widowControl w:val="0"/>
+              <w:spacing w:line="240" w:lineRule="auto"/>
+            </w:pPr>
+            <w:r>
+              <w:t>Integração de pagamento com o PagSeguro</w:t>
+            </w:r>
+          </w:p>
+        </w:tc>
+        <w:tc>
+          <w:tcPr>
+            <w:tcW w:w="6975" w:type="dxa"/>
+            <w:shd w:val="clear" w:color="auto" w:fill="auto"/>
+            <w:tcMar>
+              <w:top w:w="100" w:type="dxa"/>
+              <w:left w:w="100" w:type="dxa"/>
+              <w:bottom w:w="100" w:type="dxa"/>
+              <w:right w:w="100" w:type="dxa"/>
+            </w:tcMar>
+          </w:tcPr>
+          <w:p>
+            <w:pPr>
+              <w:widowControl w:val="0"/>
+              <w:spacing w:after="200" w:line="240" w:lineRule="auto"/>
+            </w:pPr>
+            <w:r>
+              <w:t xml:space="preserve">Poderá receber pagamento através da plataforma do PagSeguro </w:t>
+            </w:r>
+          </w:p>
+        </w:tc>
+      </w:tr>
+      <w:tr>
+        <w:trPr>
+          <w:trHeight w:val="234"/>
+        </w:trPr>
+        <w:tc>
+          <w:tcPr>
+            <w:tcW w:w="825" w:type="dxa"/>
+            <w:shd w:val="clear" w:color="auto" w:fill="auto"/>
+            <w:tcMar>
+              <w:top w:w="100" w:type="dxa"/>
+              <w:left w:w="100" w:type="dxa"/>
+              <w:bottom w:w="100" w:type="dxa"/>
+              <w:right w:w="100" w:type="dxa"/>
+            </w:tcMar>
+          </w:tcPr>
+          <w:p>
+            <w:pPr>
+              <w:widowControl w:val="0"/>
+              <w:pBdr>
+                <w:top w:val="nil"/>
+                <w:left w:val="nil"/>
+                <w:bottom w:val="nil"/>
+                <w:right w:val="nil"/>
+                <w:between w:val="nil"/>
+              </w:pBdr>
+              <w:spacing w:line="240" w:lineRule="auto"/>
+              <w:jc w:val="center"/>
+            </w:pPr>
+            <w:r>
+              <w:t>32</w:t>
+            </w:r>
+          </w:p>
+        </w:tc>
+        <w:tc>
+          <w:tcPr>
+            <w:tcW w:w="2445" w:type="dxa"/>
+            <w:shd w:val="clear" w:color="auto" w:fill="auto"/>
+            <w:tcMar>
+              <w:top w:w="100" w:type="dxa"/>
+              <w:left w:w="100" w:type="dxa"/>
+              <w:bottom w:w="100" w:type="dxa"/>
+              <w:right w:w="100" w:type="dxa"/>
+            </w:tcMar>
+          </w:tcPr>
+          <w:p>
+            <w:pPr>
+              <w:widowControl w:val="0"/>
+              <w:spacing w:line="240" w:lineRule="auto"/>
+            </w:pPr>
+            <w:r>
+              <w:t>Campo De Busca</w:t>
+            </w:r>
+          </w:p>
+        </w:tc>
+        <w:tc>
+          <w:tcPr>
+            <w:tcW w:w="6975" w:type="dxa"/>
+            <w:shd w:val="clear" w:color="auto" w:fill="auto"/>
+            <w:tcMar>
+              <w:top w:w="100" w:type="dxa"/>
+              <w:left w:w="100" w:type="dxa"/>
+              <w:bottom w:w="100" w:type="dxa"/>
+              <w:right w:w="100" w:type="dxa"/>
+            </w:tcMar>
+          </w:tcPr>
+          <w:p>
+            <w:pPr>
+              <w:widowControl w:val="0"/>
+              <w:spacing w:after="200" w:line="240" w:lineRule="auto"/>
+            </w:pPr>
+            <w:r>
+              <w:t>O site deve ter um</w:t>
+            </w:r>
+            <w:r>
+              <w:t xml:space="preserve"> campo de busca para que o cliente possa localizar com mais facilidade os produtos que ele deseja.</w:t>
+            </w:r>
+          </w:p>
+        </w:tc>
+      </w:tr>
+      <w:tr>
+        <w:trPr>
+          <w:trHeight w:val="234"/>
+        </w:trPr>
+        <w:tc>
+          <w:tcPr>
+            <w:tcW w:w="825" w:type="dxa"/>
+            <w:shd w:val="clear" w:color="auto" w:fill="auto"/>
+            <w:tcMar>
+              <w:top w:w="100" w:type="dxa"/>
+              <w:left w:w="100" w:type="dxa"/>
+              <w:bottom w:w="100" w:type="dxa"/>
+              <w:right w:w="100" w:type="dxa"/>
+            </w:tcMar>
+          </w:tcPr>
+          <w:p>
+            <w:pPr>
+              <w:widowControl w:val="0"/>
+              <w:pBdr>
+                <w:top w:val="nil"/>
+                <w:left w:val="nil"/>
+                <w:bottom w:val="nil"/>
+                <w:right w:val="nil"/>
+                <w:between w:val="nil"/>
+              </w:pBdr>
+              <w:spacing w:line="240" w:lineRule="auto"/>
+              <w:jc w:val="center"/>
+            </w:pPr>
+            <w:r>
+              <w:t>33</w:t>
+            </w:r>
+          </w:p>
+        </w:tc>
+        <w:tc>
+          <w:tcPr>
+            <w:tcW w:w="2445" w:type="dxa"/>
+            <w:shd w:val="clear" w:color="auto" w:fill="auto"/>
+            <w:tcMar>
+              <w:top w:w="100" w:type="dxa"/>
+              <w:left w:w="100" w:type="dxa"/>
+              <w:bottom w:w="100" w:type="dxa"/>
+              <w:right w:w="100" w:type="dxa"/>
+            </w:tcMar>
+          </w:tcPr>
+          <w:p>
+            <w:pPr>
+              <w:widowControl w:val="0"/>
+              <w:spacing w:line="240" w:lineRule="auto"/>
+            </w:pPr>
+            <w:r>
+              <w:t>Descrição</w:t>
+            </w:r>
+            <w:r>
+              <w:t xml:space="preserve"> do produto </w:t>
+            </w:r>
+          </w:p>
+        </w:tc>
+        <w:tc>
+          <w:tcPr>
+            <w:tcW w:w="6975" w:type="dxa"/>
+            <w:shd w:val="clear" w:color="auto" w:fill="auto"/>
+            <w:tcMar>
+              <w:top w:w="100" w:type="dxa"/>
+              <w:left w:w="100" w:type="dxa"/>
+              <w:bottom w:w="100" w:type="dxa"/>
+              <w:right w:w="100" w:type="dxa"/>
+            </w:tcMar>
+          </w:tcPr>
+          <w:p>
+            <w:pPr>
+              <w:widowControl w:val="0"/>
+              <w:spacing w:after="200" w:line="240" w:lineRule="auto"/>
+            </w:pPr>
+            <w:r>
+              <w:t xml:space="preserve">O Sistema deve </w:t>
+            </w:r>
+            <w:r>
+              <w:t>t</w:t>
+            </w:r>
+            <w:r>
+              <w:t>er uma descrição mínima sobre cada produto para que o cliente tenha uma base sobre o que ele está adquirindo.</w:t>
+            </w:r>
+          </w:p>
+        </w:tc>
+      </w:tr>
+      <w:tr>
+        <w:trPr>
+          <w:trHeight w:val="234"/>
+        </w:trPr>
+        <w:tc>
+          <w:tcPr>
+            <w:tcW w:w="825" w:type="dxa"/>
+            <w:shd w:val="clear" w:color="auto" w:fill="auto"/>
+            <w:tcMar>
+              <w:top w:w="100" w:type="dxa"/>
+              <w:left w:w="100" w:type="dxa"/>
+              <w:bottom w:w="100" w:type="dxa"/>
+              <w:right w:w="100" w:type="dxa"/>
+            </w:tcMar>
+          </w:tcPr>
+          <w:p>
+            <w:pPr>
+              <w:widowControl w:val="0"/>
+              <w:pBdr>
+                <w:top w:val="nil"/>
+                <w:left w:val="nil"/>
+                <w:bottom w:val="nil"/>
+                <w:right w:val="nil"/>
+                <w:between w:val="nil"/>
+              </w:pBdr>
+              <w:spacing w:line="240" w:lineRule="auto"/>
+              <w:jc w:val="center"/>
+            </w:pPr>
+            <w:r>
+              <w:t>34</w:t>
+            </w:r>
+          </w:p>
+        </w:tc>
+        <w:tc>
+          <w:tcPr>
+            <w:tcW w:w="2445" w:type="dxa"/>
+            <w:shd w:val="clear" w:color="auto" w:fill="auto"/>
+            <w:tcMar>
+              <w:top w:w="100" w:type="dxa"/>
+              <w:left w:w="100" w:type="dxa"/>
+              <w:bottom w:w="100" w:type="dxa"/>
+              <w:right w:w="100" w:type="dxa"/>
+            </w:tcMar>
+          </w:tcPr>
+          <w:p>
+            <w:pPr>
+              <w:widowControl w:val="0"/>
+              <w:spacing w:line="240" w:lineRule="auto"/>
+            </w:pPr>
+            <w:r>
+              <w:t>Descrição</w:t>
+            </w:r>
+            <w:r>
+              <w:t xml:space="preserve"> do </w:t>
+            </w:r>
+            <w:r>
+              <w:t xml:space="preserve">serviço </w:t>
+            </w:r>
+          </w:p>
+        </w:tc>
+        <w:tc>
+          <w:tcPr>
+            <w:tcW w:w="6975" w:type="dxa"/>
+            <w:shd w:val="clear" w:color="auto" w:fill="auto"/>
+            <w:tcMar>
+              <w:top w:w="100" w:type="dxa"/>
+              <w:left w:w="100" w:type="dxa"/>
+              <w:bottom w:w="100" w:type="dxa"/>
+              <w:right w:w="100" w:type="dxa"/>
+            </w:tcMar>
+          </w:tcPr>
+          <w:p>
+            <w:pPr>
+              <w:widowControl w:val="0"/>
+              <w:spacing w:after="200" w:line="240" w:lineRule="auto"/>
+            </w:pPr>
+            <w:r>
+              <w:t xml:space="preserve">O Sistema deve </w:t>
+            </w:r>
+            <w:r>
+              <w:t>t</w:t>
+            </w:r>
+            <w:r>
+              <w:t>er uma descrição mínima sobre</w:t>
+            </w:r>
+            <w:r>
+              <w:t xml:space="preserve"> o serviço que será prestado </w:t>
+            </w:r>
+            <w:r>
+              <w:t xml:space="preserve">para que o cliente tenha uma base sobre o que </w:t>
+            </w:r>
+            <w:r>
+              <w:t>será realizado</w:t>
             </w:r>
           </w:p>
         </w:tc>

</xml_diff>

<commit_message>
Lista de Características atualizada
</commit_message>
<xml_diff>
--- a/12-Lista de Características (Descrição das Características).docx
+++ b/12-Lista de Características (Descrição das Características).docx
@@ -36,7 +36,6 @@
     <w:p/>
     <w:tbl>
       <w:tblPr>
-        <w:tblStyle w:val="a"/>
         <w:tblW w:w="10245" w:type="dxa"/>
         <w:tblInd w:w="100" w:type="dxa"/>
         <w:tblBorders>
@@ -2372,7 +2371,7 @@
               <w:spacing w:line="240" w:lineRule="auto"/>
             </w:pPr>
             <w:r>
-              <w:t xml:space="preserve">Histórico de peidos </w:t>
+              <w:t xml:space="preserve">Histórico de pedidos  </w:t>
             </w:r>
           </w:p>
         </w:tc>
@@ -2834,10 +2833,6 @@
             </w:tcMar>
           </w:tcPr>
           <w:p>
-            <w:pPr>
-              <w:widowControl w:val="0"/>
-              <w:spacing w:line="240" w:lineRule="auto"/>
-            </w:pPr>
             <w:r>
               <w:t>Descrição</w:t>
             </w:r>
@@ -2863,13 +2858,7 @@
               <w:spacing w:after="200" w:line="240" w:lineRule="auto"/>
             </w:pPr>
             <w:r>
-              <w:t xml:space="preserve">O Sistema deve </w:t>
-            </w:r>
-            <w:r>
-              <w:t>t</w:t>
-            </w:r>
-            <w:r>
-              <w:t>er uma descrição mínima sobre cada produto para que o cliente tenha uma base sobre o que ele está adquirindo.</w:t>
+              <w:t>O Sistema deve ser uma descrição mínima sobre cada produto para que o cliente tenha uma base sobre o que ele está adquirindo.</w:t>
             </w:r>
           </w:p>
         </w:tc>
@@ -2919,18 +2908,11 @@
             </w:tcMar>
           </w:tcPr>
           <w:p>
-            <w:pPr>
-              <w:widowControl w:val="0"/>
-              <w:spacing w:line="240" w:lineRule="auto"/>
-            </w:pPr>
             <w:r>
               <w:t>Descrição</w:t>
             </w:r>
             <w:r>
-              <w:t xml:space="preserve"> do </w:t>
-            </w:r>
-            <w:r>
-              <w:t xml:space="preserve">serviço </w:t>
+              <w:t xml:space="preserve"> do serviço </w:t>
             </w:r>
           </w:p>
         </w:tc>
@@ -2968,15 +2950,1162 @@
             <w:r>
               <w:t>será realizado</w:t>
             </w:r>
+          </w:p>
+        </w:tc>
+      </w:tr>
+      <w:tr>
+        <w:trPr>
+          <w:trHeight w:val="234"/>
+        </w:trPr>
+        <w:tc>
+          <w:tcPr>
+            <w:tcW w:w="825" w:type="dxa"/>
+            <w:shd w:val="clear" w:color="auto" w:fill="auto"/>
+            <w:tcMar>
+              <w:top w:w="100" w:type="dxa"/>
+              <w:left w:w="100" w:type="dxa"/>
+              <w:bottom w:w="100" w:type="dxa"/>
+              <w:right w:w="100" w:type="dxa"/>
+            </w:tcMar>
+          </w:tcPr>
+          <w:p>
+            <w:pPr>
+              <w:widowControl w:val="0"/>
+              <w:pBdr>
+                <w:top w:val="nil"/>
+                <w:left w:val="nil"/>
+                <w:bottom w:val="nil"/>
+                <w:right w:val="nil"/>
+                <w:between w:val="nil"/>
+              </w:pBdr>
+              <w:spacing w:line="240" w:lineRule="auto"/>
+              <w:jc w:val="center"/>
+            </w:pPr>
+            <w:r>
+              <w:t>35</w:t>
+            </w:r>
+          </w:p>
+        </w:tc>
+        <w:tc>
+          <w:tcPr>
+            <w:tcW w:w="2445" w:type="dxa"/>
+            <w:shd w:val="clear" w:color="auto" w:fill="auto"/>
+            <w:tcMar>
+              <w:top w:w="100" w:type="dxa"/>
+              <w:left w:w="100" w:type="dxa"/>
+              <w:bottom w:w="100" w:type="dxa"/>
+              <w:right w:w="100" w:type="dxa"/>
+            </w:tcMar>
+          </w:tcPr>
+          <w:p>
+            <w:r>
+              <w:t>Mais Vendidos</w:t>
+            </w:r>
+          </w:p>
+        </w:tc>
+        <w:tc>
+          <w:tcPr>
+            <w:tcW w:w="6975" w:type="dxa"/>
+            <w:shd w:val="clear" w:color="auto" w:fill="auto"/>
+            <w:tcMar>
+              <w:top w:w="100" w:type="dxa"/>
+              <w:left w:w="100" w:type="dxa"/>
+              <w:bottom w:w="100" w:type="dxa"/>
+              <w:right w:w="100" w:type="dxa"/>
+            </w:tcMar>
+          </w:tcPr>
+          <w:p>
+            <w:pPr>
+              <w:widowControl w:val="0"/>
+              <w:spacing w:after="200" w:line="240" w:lineRule="auto"/>
+            </w:pPr>
+            <w:r>
+              <w:t xml:space="preserve">No site deve haver uma área que mostrara os itens mais vendidos pelo site </w:t>
+            </w:r>
+          </w:p>
+        </w:tc>
+      </w:tr>
+      <w:tr>
+        <w:trPr>
+          <w:trHeight w:val="234"/>
+        </w:trPr>
+        <w:tc>
+          <w:tcPr>
+            <w:tcW w:w="825" w:type="dxa"/>
+            <w:shd w:val="clear" w:color="auto" w:fill="auto"/>
+            <w:tcMar>
+              <w:top w:w="100" w:type="dxa"/>
+              <w:left w:w="100" w:type="dxa"/>
+              <w:bottom w:w="100" w:type="dxa"/>
+              <w:right w:w="100" w:type="dxa"/>
+            </w:tcMar>
+          </w:tcPr>
+          <w:p>
+            <w:pPr>
+              <w:widowControl w:val="0"/>
+              <w:pBdr>
+                <w:top w:val="nil"/>
+                <w:left w:val="nil"/>
+                <w:bottom w:val="nil"/>
+                <w:right w:val="nil"/>
+                <w:between w:val="nil"/>
+              </w:pBdr>
+              <w:spacing w:line="240" w:lineRule="auto"/>
+              <w:jc w:val="center"/>
+            </w:pPr>
+            <w:r>
+              <w:t>36</w:t>
+            </w:r>
+          </w:p>
+        </w:tc>
+        <w:tc>
+          <w:tcPr>
+            <w:tcW w:w="2445" w:type="dxa"/>
+            <w:shd w:val="clear" w:color="auto" w:fill="auto"/>
+            <w:tcMar>
+              <w:top w:w="100" w:type="dxa"/>
+              <w:left w:w="100" w:type="dxa"/>
+              <w:bottom w:w="100" w:type="dxa"/>
+              <w:right w:w="100" w:type="dxa"/>
+            </w:tcMar>
+          </w:tcPr>
+          <w:p>
+            <w:r>
+              <w:t>Sobre a TPD</w:t>
+            </w:r>
+          </w:p>
+        </w:tc>
+        <w:tc>
+          <w:tcPr>
+            <w:tcW w:w="6975" w:type="dxa"/>
+            <w:shd w:val="clear" w:color="auto" w:fill="auto"/>
+            <w:tcMar>
+              <w:top w:w="100" w:type="dxa"/>
+              <w:left w:w="100" w:type="dxa"/>
+              <w:bottom w:w="100" w:type="dxa"/>
+              <w:right w:w="100" w:type="dxa"/>
+            </w:tcMar>
+          </w:tcPr>
+          <w:p>
+            <w:pPr>
+              <w:widowControl w:val="0"/>
+              <w:spacing w:after="200" w:line="240" w:lineRule="auto"/>
+            </w:pPr>
+            <w:r>
+              <w:t xml:space="preserve">Haverá uma aba do site que falará da gráfica </w:t>
+            </w:r>
+          </w:p>
+        </w:tc>
+      </w:tr>
+      <w:tr>
+        <w:trPr>
+          <w:trHeight w:val="234"/>
+        </w:trPr>
+        <w:tc>
+          <w:tcPr>
+            <w:tcW w:w="825" w:type="dxa"/>
+            <w:shd w:val="clear" w:color="auto" w:fill="auto"/>
+            <w:tcMar>
+              <w:top w:w="100" w:type="dxa"/>
+              <w:left w:w="100" w:type="dxa"/>
+              <w:bottom w:w="100" w:type="dxa"/>
+              <w:right w:w="100" w:type="dxa"/>
+            </w:tcMar>
+          </w:tcPr>
+          <w:p>
+            <w:pPr>
+              <w:widowControl w:val="0"/>
+              <w:pBdr>
+                <w:top w:val="nil"/>
+                <w:left w:val="nil"/>
+                <w:bottom w:val="nil"/>
+                <w:right w:val="nil"/>
+                <w:between w:val="nil"/>
+              </w:pBdr>
+              <w:spacing w:line="240" w:lineRule="auto"/>
+              <w:jc w:val="center"/>
+            </w:pPr>
+            <w:r>
+              <w:t>37</w:t>
+            </w:r>
+          </w:p>
+        </w:tc>
+        <w:tc>
+          <w:tcPr>
+            <w:tcW w:w="2445" w:type="dxa"/>
+            <w:shd w:val="clear" w:color="auto" w:fill="auto"/>
+            <w:tcMar>
+              <w:top w:w="100" w:type="dxa"/>
+              <w:left w:w="100" w:type="dxa"/>
+              <w:bottom w:w="100" w:type="dxa"/>
+              <w:right w:w="100" w:type="dxa"/>
+            </w:tcMar>
+          </w:tcPr>
+          <w:p>
+            <w:r>
+              <w:t>Avaliar a compra</w:t>
+            </w:r>
+          </w:p>
+        </w:tc>
+        <w:tc>
+          <w:tcPr>
+            <w:tcW w:w="6975" w:type="dxa"/>
+            <w:shd w:val="clear" w:color="auto" w:fill="auto"/>
+            <w:tcMar>
+              <w:top w:w="100" w:type="dxa"/>
+              <w:left w:w="100" w:type="dxa"/>
+              <w:bottom w:w="100" w:type="dxa"/>
+              <w:right w:w="100" w:type="dxa"/>
+            </w:tcMar>
+          </w:tcPr>
+          <w:p>
+            <w:pPr>
+              <w:widowControl w:val="0"/>
+              <w:spacing w:after="200" w:line="240" w:lineRule="auto"/>
+            </w:pPr>
+            <w:r>
+              <w:t xml:space="preserve">Após confirmação da entrega ficara disponível uma área de avalição de compra para o cliente </w:t>
+            </w:r>
+          </w:p>
+        </w:tc>
+      </w:tr>
+      <w:tr>
+        <w:trPr>
+          <w:trHeight w:val="234"/>
+        </w:trPr>
+        <w:tc>
+          <w:tcPr>
+            <w:tcW w:w="825" w:type="dxa"/>
+            <w:shd w:val="clear" w:color="auto" w:fill="auto"/>
+            <w:tcMar>
+              <w:top w:w="100" w:type="dxa"/>
+              <w:left w:w="100" w:type="dxa"/>
+              <w:bottom w:w="100" w:type="dxa"/>
+              <w:right w:w="100" w:type="dxa"/>
+            </w:tcMar>
+          </w:tcPr>
+          <w:p>
+            <w:pPr>
+              <w:widowControl w:val="0"/>
+              <w:pBdr>
+                <w:top w:val="nil"/>
+                <w:left w:val="nil"/>
+                <w:bottom w:val="nil"/>
+                <w:right w:val="nil"/>
+                <w:between w:val="nil"/>
+              </w:pBdr>
+              <w:spacing w:line="240" w:lineRule="auto"/>
+              <w:jc w:val="center"/>
+            </w:pPr>
+            <w:r>
+              <w:t>38</w:t>
+            </w:r>
+          </w:p>
+        </w:tc>
+        <w:tc>
+          <w:tcPr>
+            <w:tcW w:w="2445" w:type="dxa"/>
+            <w:shd w:val="clear" w:color="auto" w:fill="auto"/>
+            <w:tcMar>
+              <w:top w:w="100" w:type="dxa"/>
+              <w:left w:w="100" w:type="dxa"/>
+              <w:bottom w:w="100" w:type="dxa"/>
+              <w:right w:w="100" w:type="dxa"/>
+            </w:tcMar>
+          </w:tcPr>
+          <w:p>
+            <w:r>
+              <w:t>Parceiros</w:t>
+            </w:r>
+          </w:p>
+        </w:tc>
+        <w:tc>
+          <w:tcPr>
+            <w:tcW w:w="6975" w:type="dxa"/>
+            <w:shd w:val="clear" w:color="auto" w:fill="auto"/>
+            <w:tcMar>
+              <w:top w:w="100" w:type="dxa"/>
+              <w:left w:w="100" w:type="dxa"/>
+              <w:bottom w:w="100" w:type="dxa"/>
+              <w:right w:w="100" w:type="dxa"/>
+            </w:tcMar>
+          </w:tcPr>
+          <w:p>
+            <w:pPr>
+              <w:widowControl w:val="0"/>
+              <w:spacing w:after="200" w:line="240" w:lineRule="auto"/>
+            </w:pPr>
+            <w:r>
+              <w:t xml:space="preserve">Site deve apresentar próximo ao rodapé nome de empresas parceiras da gráfica </w:t>
+            </w:r>
+          </w:p>
+        </w:tc>
+      </w:tr>
+      <w:tr>
+        <w:trPr>
+          <w:trHeight w:val="234"/>
+        </w:trPr>
+        <w:tc>
+          <w:tcPr>
+            <w:tcW w:w="825" w:type="dxa"/>
+            <w:shd w:val="clear" w:color="auto" w:fill="auto"/>
+            <w:tcMar>
+              <w:top w:w="100" w:type="dxa"/>
+              <w:left w:w="100" w:type="dxa"/>
+              <w:bottom w:w="100" w:type="dxa"/>
+              <w:right w:w="100" w:type="dxa"/>
+            </w:tcMar>
+          </w:tcPr>
+          <w:p>
+            <w:pPr>
+              <w:widowControl w:val="0"/>
+              <w:pBdr>
+                <w:top w:val="nil"/>
+                <w:left w:val="nil"/>
+                <w:bottom w:val="nil"/>
+                <w:right w:val="nil"/>
+                <w:between w:val="nil"/>
+              </w:pBdr>
+              <w:spacing w:line="240" w:lineRule="auto"/>
+              <w:jc w:val="center"/>
+            </w:pPr>
+            <w:r>
+              <w:t>39</w:t>
+            </w:r>
+          </w:p>
+        </w:tc>
+        <w:tc>
+          <w:tcPr>
+            <w:tcW w:w="2445" w:type="dxa"/>
+            <w:shd w:val="clear" w:color="auto" w:fill="auto"/>
+            <w:tcMar>
+              <w:top w:w="100" w:type="dxa"/>
+              <w:left w:w="100" w:type="dxa"/>
+              <w:bottom w:w="100" w:type="dxa"/>
+              <w:right w:w="100" w:type="dxa"/>
+            </w:tcMar>
+          </w:tcPr>
+          <w:p>
+            <w:r>
+              <w:t>Campo de ajuda</w:t>
+            </w:r>
+          </w:p>
+        </w:tc>
+        <w:tc>
+          <w:tcPr>
+            <w:tcW w:w="6975" w:type="dxa"/>
+            <w:shd w:val="clear" w:color="auto" w:fill="auto"/>
+            <w:tcMar>
+              <w:top w:w="100" w:type="dxa"/>
+              <w:left w:w="100" w:type="dxa"/>
+              <w:bottom w:w="100" w:type="dxa"/>
+              <w:right w:w="100" w:type="dxa"/>
+            </w:tcMar>
+          </w:tcPr>
+          <w:p>
+            <w:pPr>
+              <w:widowControl w:val="0"/>
+              <w:spacing w:after="200" w:line="240" w:lineRule="auto"/>
+            </w:pPr>
+            <w:r>
+              <w:t xml:space="preserve">No cabeçalho da </w:t>
+            </w:r>
+            <w:r>
+              <w:t>página</w:t>
+            </w:r>
+            <w:r>
+              <w:t xml:space="preserve"> deve haver um campo de ajuda, que deve orientar o cliente a proceder em caso de duvidadas de:</w:t>
+            </w:r>
+          </w:p>
+          <w:p>
+            <w:pPr>
+              <w:pStyle w:val="PargrafodaLista"/>
+              <w:widowControl w:val="0"/>
+              <w:numPr>
+                <w:ilvl w:val="0"/>
+                <w:numId w:val="5"/>
+              </w:numPr>
+              <w:spacing w:after="200" w:line="240" w:lineRule="auto"/>
+            </w:pPr>
+            <w:r>
+              <w:t>Como fazer seu pedido</w:t>
+            </w:r>
+          </w:p>
+          <w:p>
+            <w:pPr>
+              <w:pStyle w:val="PargrafodaLista"/>
+              <w:widowControl w:val="0"/>
+              <w:numPr>
+                <w:ilvl w:val="0"/>
+                <w:numId w:val="5"/>
+              </w:numPr>
+              <w:spacing w:after="200" w:line="240" w:lineRule="auto"/>
+            </w:pPr>
+            <w:r>
+              <w:t>Minha conta</w:t>
+            </w:r>
+          </w:p>
+          <w:p>
+            <w:pPr>
+              <w:pStyle w:val="PargrafodaLista"/>
+              <w:widowControl w:val="0"/>
+              <w:numPr>
+                <w:ilvl w:val="0"/>
+                <w:numId w:val="5"/>
+              </w:numPr>
+              <w:spacing w:after="200" w:line="240" w:lineRule="auto"/>
+            </w:pPr>
+            <w:r>
+              <w:t>Problemas com pedido</w:t>
+            </w:r>
+          </w:p>
+          <w:p>
+            <w:pPr>
+              <w:pStyle w:val="PargrafodaLista"/>
+              <w:widowControl w:val="0"/>
+              <w:numPr>
+                <w:ilvl w:val="0"/>
+                <w:numId w:val="5"/>
+              </w:numPr>
+              <w:spacing w:after="200" w:line="240" w:lineRule="auto"/>
+            </w:pPr>
+            <w:r>
+              <w:t>Minhas Artes</w:t>
+            </w:r>
+          </w:p>
+        </w:tc>
+      </w:tr>
+      <w:tr>
+        <w:trPr>
+          <w:trHeight w:val="234"/>
+        </w:trPr>
+        <w:tc>
+          <w:tcPr>
+            <w:tcW w:w="825" w:type="dxa"/>
+            <w:shd w:val="clear" w:color="auto" w:fill="auto"/>
+            <w:tcMar>
+              <w:top w:w="100" w:type="dxa"/>
+              <w:left w:w="100" w:type="dxa"/>
+              <w:bottom w:w="100" w:type="dxa"/>
+              <w:right w:w="100" w:type="dxa"/>
+            </w:tcMar>
+          </w:tcPr>
+          <w:p>
+            <w:pPr>
+              <w:widowControl w:val="0"/>
+              <w:pBdr>
+                <w:top w:val="nil"/>
+                <w:left w:val="nil"/>
+                <w:bottom w:val="nil"/>
+                <w:right w:val="nil"/>
+                <w:between w:val="nil"/>
+              </w:pBdr>
+              <w:spacing w:line="240" w:lineRule="auto"/>
+              <w:jc w:val="center"/>
+            </w:pPr>
+            <w:r>
+              <w:t>40</w:t>
+            </w:r>
+          </w:p>
+        </w:tc>
+        <w:tc>
+          <w:tcPr>
+            <w:tcW w:w="2445" w:type="dxa"/>
+            <w:shd w:val="clear" w:color="auto" w:fill="auto"/>
+            <w:tcMar>
+              <w:top w:w="100" w:type="dxa"/>
+              <w:left w:w="100" w:type="dxa"/>
+              <w:bottom w:w="100" w:type="dxa"/>
+              <w:right w:w="100" w:type="dxa"/>
+            </w:tcMar>
+          </w:tcPr>
+          <w:p>
+            <w:r>
+              <w:t xml:space="preserve">Carrinho de compra </w:t>
+            </w:r>
+          </w:p>
+        </w:tc>
+        <w:tc>
+          <w:tcPr>
+            <w:tcW w:w="6975" w:type="dxa"/>
+            <w:shd w:val="clear" w:color="auto" w:fill="auto"/>
+            <w:tcMar>
+              <w:top w:w="100" w:type="dxa"/>
+              <w:left w:w="100" w:type="dxa"/>
+              <w:bottom w:w="100" w:type="dxa"/>
+              <w:right w:w="100" w:type="dxa"/>
+            </w:tcMar>
+          </w:tcPr>
+          <w:p>
+            <w:pPr>
+              <w:widowControl w:val="0"/>
+              <w:spacing w:after="200" w:line="240" w:lineRule="auto"/>
+            </w:pPr>
+            <w:r>
+              <w:t xml:space="preserve">Através dele o cliente pode fazer vários compras entes de </w:t>
+            </w:r>
+            <w:r>
+              <w:t>finalizar o</w:t>
+            </w:r>
+            <w:r>
+              <w:t xml:space="preserve"> pedido e pagar tudo de uma vez </w:t>
+            </w:r>
+          </w:p>
+        </w:tc>
+      </w:tr>
+      <w:tr>
+        <w:trPr>
+          <w:trHeight w:val="234"/>
+        </w:trPr>
+        <w:tc>
+          <w:tcPr>
+            <w:tcW w:w="825" w:type="dxa"/>
+            <w:shd w:val="clear" w:color="auto" w:fill="auto"/>
+            <w:tcMar>
+              <w:top w:w="100" w:type="dxa"/>
+              <w:left w:w="100" w:type="dxa"/>
+              <w:bottom w:w="100" w:type="dxa"/>
+              <w:right w:w="100" w:type="dxa"/>
+            </w:tcMar>
+          </w:tcPr>
+          <w:p>
+            <w:pPr>
+              <w:widowControl w:val="0"/>
+              <w:pBdr>
+                <w:top w:val="nil"/>
+                <w:left w:val="nil"/>
+                <w:bottom w:val="nil"/>
+                <w:right w:val="nil"/>
+                <w:between w:val="nil"/>
+              </w:pBdr>
+              <w:spacing w:line="240" w:lineRule="auto"/>
+              <w:jc w:val="center"/>
+            </w:pPr>
+            <w:r>
+              <w:t>41</w:t>
+            </w:r>
+          </w:p>
+        </w:tc>
+        <w:tc>
+          <w:tcPr>
+            <w:tcW w:w="2445" w:type="dxa"/>
+            <w:shd w:val="clear" w:color="auto" w:fill="auto"/>
+            <w:tcMar>
+              <w:top w:w="100" w:type="dxa"/>
+              <w:left w:w="100" w:type="dxa"/>
+              <w:bottom w:w="100" w:type="dxa"/>
+              <w:right w:w="100" w:type="dxa"/>
+            </w:tcMar>
+          </w:tcPr>
+          <w:p/>
+        </w:tc>
+        <w:tc>
+          <w:tcPr>
+            <w:tcW w:w="6975" w:type="dxa"/>
+            <w:shd w:val="clear" w:color="auto" w:fill="auto"/>
+            <w:tcMar>
+              <w:top w:w="100" w:type="dxa"/>
+              <w:left w:w="100" w:type="dxa"/>
+              <w:bottom w:w="100" w:type="dxa"/>
+              <w:right w:w="100" w:type="dxa"/>
+            </w:tcMar>
+          </w:tcPr>
+          <w:p>
+            <w:pPr>
+              <w:widowControl w:val="0"/>
+              <w:spacing w:after="200" w:line="240" w:lineRule="auto"/>
+            </w:pPr>
+          </w:p>
+        </w:tc>
+      </w:tr>
+      <w:tr>
+        <w:trPr>
+          <w:trHeight w:val="234"/>
+        </w:trPr>
+        <w:tc>
+          <w:tcPr>
+            <w:tcW w:w="825" w:type="dxa"/>
+            <w:shd w:val="clear" w:color="auto" w:fill="auto"/>
+            <w:tcMar>
+              <w:top w:w="100" w:type="dxa"/>
+              <w:left w:w="100" w:type="dxa"/>
+              <w:bottom w:w="100" w:type="dxa"/>
+              <w:right w:w="100" w:type="dxa"/>
+            </w:tcMar>
+          </w:tcPr>
+          <w:p>
+            <w:pPr>
+              <w:widowControl w:val="0"/>
+              <w:pBdr>
+                <w:top w:val="nil"/>
+                <w:left w:val="nil"/>
+                <w:bottom w:val="nil"/>
+                <w:right w:val="nil"/>
+                <w:between w:val="nil"/>
+              </w:pBdr>
+              <w:spacing w:line="240" w:lineRule="auto"/>
+              <w:jc w:val="center"/>
+            </w:pPr>
+            <w:r>
+              <w:t>42</w:t>
+            </w:r>
+          </w:p>
+        </w:tc>
+        <w:tc>
+          <w:tcPr>
+            <w:tcW w:w="2445" w:type="dxa"/>
+            <w:shd w:val="clear" w:color="auto" w:fill="auto"/>
+            <w:tcMar>
+              <w:top w:w="100" w:type="dxa"/>
+              <w:left w:w="100" w:type="dxa"/>
+              <w:bottom w:w="100" w:type="dxa"/>
+              <w:right w:w="100" w:type="dxa"/>
+            </w:tcMar>
+          </w:tcPr>
+          <w:p/>
+        </w:tc>
+        <w:tc>
+          <w:tcPr>
+            <w:tcW w:w="6975" w:type="dxa"/>
+            <w:shd w:val="clear" w:color="auto" w:fill="auto"/>
+            <w:tcMar>
+              <w:top w:w="100" w:type="dxa"/>
+              <w:left w:w="100" w:type="dxa"/>
+              <w:bottom w:w="100" w:type="dxa"/>
+              <w:right w:w="100" w:type="dxa"/>
+            </w:tcMar>
+          </w:tcPr>
+          <w:p>
+            <w:pPr>
+              <w:widowControl w:val="0"/>
+              <w:spacing w:after="200" w:line="240" w:lineRule="auto"/>
+            </w:pPr>
+          </w:p>
+        </w:tc>
+      </w:tr>
+      <w:tr>
+        <w:trPr>
+          <w:trHeight w:val="234"/>
+        </w:trPr>
+        <w:tc>
+          <w:tcPr>
+            <w:tcW w:w="825" w:type="dxa"/>
+            <w:shd w:val="clear" w:color="auto" w:fill="auto"/>
+            <w:tcMar>
+              <w:top w:w="100" w:type="dxa"/>
+              <w:left w:w="100" w:type="dxa"/>
+              <w:bottom w:w="100" w:type="dxa"/>
+              <w:right w:w="100" w:type="dxa"/>
+            </w:tcMar>
+          </w:tcPr>
+          <w:p>
+            <w:pPr>
+              <w:widowControl w:val="0"/>
+              <w:pBdr>
+                <w:top w:val="nil"/>
+                <w:left w:val="nil"/>
+                <w:bottom w:val="nil"/>
+                <w:right w:val="nil"/>
+                <w:between w:val="nil"/>
+              </w:pBdr>
+              <w:spacing w:line="240" w:lineRule="auto"/>
+              <w:jc w:val="center"/>
+            </w:pPr>
+            <w:r>
+              <w:lastRenderedPageBreak/>
+              <w:t>43</w:t>
+            </w:r>
+          </w:p>
+        </w:tc>
+        <w:tc>
+          <w:tcPr>
+            <w:tcW w:w="2445" w:type="dxa"/>
+            <w:shd w:val="clear" w:color="auto" w:fill="auto"/>
+            <w:tcMar>
+              <w:top w:w="100" w:type="dxa"/>
+              <w:left w:w="100" w:type="dxa"/>
+              <w:bottom w:w="100" w:type="dxa"/>
+              <w:right w:w="100" w:type="dxa"/>
+            </w:tcMar>
+          </w:tcPr>
+          <w:p/>
+        </w:tc>
+        <w:tc>
+          <w:tcPr>
+            <w:tcW w:w="6975" w:type="dxa"/>
+            <w:shd w:val="clear" w:color="auto" w:fill="auto"/>
+            <w:tcMar>
+              <w:top w:w="100" w:type="dxa"/>
+              <w:left w:w="100" w:type="dxa"/>
+              <w:bottom w:w="100" w:type="dxa"/>
+              <w:right w:w="100" w:type="dxa"/>
+            </w:tcMar>
+          </w:tcPr>
+          <w:p>
+            <w:pPr>
+              <w:widowControl w:val="0"/>
+              <w:spacing w:after="200" w:line="240" w:lineRule="auto"/>
+            </w:pPr>
+          </w:p>
+        </w:tc>
+      </w:tr>
+      <w:tr>
+        <w:trPr>
+          <w:trHeight w:val="234"/>
+        </w:trPr>
+        <w:tc>
+          <w:tcPr>
+            <w:tcW w:w="825" w:type="dxa"/>
+            <w:shd w:val="clear" w:color="auto" w:fill="auto"/>
+            <w:tcMar>
+              <w:top w:w="100" w:type="dxa"/>
+              <w:left w:w="100" w:type="dxa"/>
+              <w:bottom w:w="100" w:type="dxa"/>
+              <w:right w:w="100" w:type="dxa"/>
+            </w:tcMar>
+          </w:tcPr>
+          <w:p>
+            <w:pPr>
+              <w:widowControl w:val="0"/>
+              <w:pBdr>
+                <w:top w:val="nil"/>
+                <w:left w:val="nil"/>
+                <w:bottom w:val="nil"/>
+                <w:right w:val="nil"/>
+                <w:between w:val="nil"/>
+              </w:pBdr>
+              <w:spacing w:line="240" w:lineRule="auto"/>
+              <w:jc w:val="center"/>
+            </w:pPr>
+            <w:r>
+              <w:t>44</w:t>
+            </w:r>
+          </w:p>
+        </w:tc>
+        <w:tc>
+          <w:tcPr>
+            <w:tcW w:w="2445" w:type="dxa"/>
+            <w:shd w:val="clear" w:color="auto" w:fill="auto"/>
+            <w:tcMar>
+              <w:top w:w="100" w:type="dxa"/>
+              <w:left w:w="100" w:type="dxa"/>
+              <w:bottom w:w="100" w:type="dxa"/>
+              <w:right w:w="100" w:type="dxa"/>
+            </w:tcMar>
+          </w:tcPr>
+          <w:p/>
+        </w:tc>
+        <w:tc>
+          <w:tcPr>
+            <w:tcW w:w="6975" w:type="dxa"/>
+            <w:shd w:val="clear" w:color="auto" w:fill="auto"/>
+            <w:tcMar>
+              <w:top w:w="100" w:type="dxa"/>
+              <w:left w:w="100" w:type="dxa"/>
+              <w:bottom w:w="100" w:type="dxa"/>
+              <w:right w:w="100" w:type="dxa"/>
+            </w:tcMar>
+          </w:tcPr>
+          <w:p>
+            <w:pPr>
+              <w:widowControl w:val="0"/>
+              <w:spacing w:after="200" w:line="240" w:lineRule="auto"/>
+            </w:pPr>
+          </w:p>
+        </w:tc>
+      </w:tr>
+      <w:tr>
+        <w:trPr>
+          <w:trHeight w:val="234"/>
+        </w:trPr>
+        <w:tc>
+          <w:tcPr>
+            <w:tcW w:w="825" w:type="dxa"/>
+            <w:shd w:val="clear" w:color="auto" w:fill="auto"/>
+            <w:tcMar>
+              <w:top w:w="100" w:type="dxa"/>
+              <w:left w:w="100" w:type="dxa"/>
+              <w:bottom w:w="100" w:type="dxa"/>
+              <w:right w:w="100" w:type="dxa"/>
+            </w:tcMar>
+          </w:tcPr>
+          <w:p>
+            <w:pPr>
+              <w:widowControl w:val="0"/>
+              <w:pBdr>
+                <w:top w:val="nil"/>
+                <w:left w:val="nil"/>
+                <w:bottom w:val="nil"/>
+                <w:right w:val="nil"/>
+                <w:between w:val="nil"/>
+              </w:pBdr>
+              <w:spacing w:line="240" w:lineRule="auto"/>
+              <w:jc w:val="center"/>
+            </w:pPr>
+            <w:r>
+              <w:t>45</w:t>
+            </w:r>
+          </w:p>
+        </w:tc>
+        <w:tc>
+          <w:tcPr>
+            <w:tcW w:w="2445" w:type="dxa"/>
+            <w:shd w:val="clear" w:color="auto" w:fill="auto"/>
+            <w:tcMar>
+              <w:top w:w="100" w:type="dxa"/>
+              <w:left w:w="100" w:type="dxa"/>
+              <w:bottom w:w="100" w:type="dxa"/>
+              <w:right w:w="100" w:type="dxa"/>
+            </w:tcMar>
+          </w:tcPr>
+          <w:p/>
+        </w:tc>
+        <w:tc>
+          <w:tcPr>
+            <w:tcW w:w="6975" w:type="dxa"/>
+            <w:shd w:val="clear" w:color="auto" w:fill="auto"/>
+            <w:tcMar>
+              <w:top w:w="100" w:type="dxa"/>
+              <w:left w:w="100" w:type="dxa"/>
+              <w:bottom w:w="100" w:type="dxa"/>
+              <w:right w:w="100" w:type="dxa"/>
+            </w:tcMar>
+          </w:tcPr>
+          <w:p>
+            <w:pPr>
+              <w:widowControl w:val="0"/>
+              <w:spacing w:after="200" w:line="240" w:lineRule="auto"/>
+            </w:pPr>
+          </w:p>
+        </w:tc>
+      </w:tr>
+      <w:tr>
+        <w:trPr>
+          <w:trHeight w:val="234"/>
+        </w:trPr>
+        <w:tc>
+          <w:tcPr>
+            <w:tcW w:w="825" w:type="dxa"/>
+            <w:shd w:val="clear" w:color="auto" w:fill="auto"/>
+            <w:tcMar>
+              <w:top w:w="100" w:type="dxa"/>
+              <w:left w:w="100" w:type="dxa"/>
+              <w:bottom w:w="100" w:type="dxa"/>
+              <w:right w:w="100" w:type="dxa"/>
+            </w:tcMar>
+          </w:tcPr>
+          <w:p>
+            <w:pPr>
+              <w:widowControl w:val="0"/>
+              <w:pBdr>
+                <w:top w:val="nil"/>
+                <w:left w:val="nil"/>
+                <w:bottom w:val="nil"/>
+                <w:right w:val="nil"/>
+                <w:between w:val="nil"/>
+              </w:pBdr>
+              <w:spacing w:line="240" w:lineRule="auto"/>
+              <w:jc w:val="center"/>
+            </w:pPr>
+            <w:r>
+              <w:t>46</w:t>
+            </w:r>
+          </w:p>
+        </w:tc>
+        <w:tc>
+          <w:tcPr>
+            <w:tcW w:w="2445" w:type="dxa"/>
+            <w:shd w:val="clear" w:color="auto" w:fill="auto"/>
+            <w:tcMar>
+              <w:top w:w="100" w:type="dxa"/>
+              <w:left w:w="100" w:type="dxa"/>
+              <w:bottom w:w="100" w:type="dxa"/>
+              <w:right w:w="100" w:type="dxa"/>
+            </w:tcMar>
+          </w:tcPr>
+          <w:p/>
+        </w:tc>
+        <w:tc>
+          <w:tcPr>
+            <w:tcW w:w="6975" w:type="dxa"/>
+            <w:shd w:val="clear" w:color="auto" w:fill="auto"/>
+            <w:tcMar>
+              <w:top w:w="100" w:type="dxa"/>
+              <w:left w:w="100" w:type="dxa"/>
+              <w:bottom w:w="100" w:type="dxa"/>
+              <w:right w:w="100" w:type="dxa"/>
+            </w:tcMar>
+          </w:tcPr>
+          <w:p>
+            <w:pPr>
+              <w:widowControl w:val="0"/>
+              <w:spacing w:after="200" w:line="240" w:lineRule="auto"/>
+            </w:pPr>
+          </w:p>
+        </w:tc>
+      </w:tr>
+      <w:tr>
+        <w:trPr>
+          <w:trHeight w:val="234"/>
+        </w:trPr>
+        <w:tc>
+          <w:tcPr>
+            <w:tcW w:w="825" w:type="dxa"/>
+            <w:shd w:val="clear" w:color="auto" w:fill="auto"/>
+            <w:tcMar>
+              <w:top w:w="100" w:type="dxa"/>
+              <w:left w:w="100" w:type="dxa"/>
+              <w:bottom w:w="100" w:type="dxa"/>
+              <w:right w:w="100" w:type="dxa"/>
+            </w:tcMar>
+          </w:tcPr>
+          <w:p>
+            <w:pPr>
+              <w:widowControl w:val="0"/>
+              <w:pBdr>
+                <w:top w:val="nil"/>
+                <w:left w:val="nil"/>
+                <w:bottom w:val="nil"/>
+                <w:right w:val="nil"/>
+                <w:between w:val="nil"/>
+              </w:pBdr>
+              <w:spacing w:line="240" w:lineRule="auto"/>
+              <w:jc w:val="center"/>
+            </w:pPr>
+            <w:r>
+              <w:t>47</w:t>
+            </w:r>
+          </w:p>
+        </w:tc>
+        <w:tc>
+          <w:tcPr>
+            <w:tcW w:w="2445" w:type="dxa"/>
+            <w:shd w:val="clear" w:color="auto" w:fill="auto"/>
+            <w:tcMar>
+              <w:top w:w="100" w:type="dxa"/>
+              <w:left w:w="100" w:type="dxa"/>
+              <w:bottom w:w="100" w:type="dxa"/>
+              <w:right w:w="100" w:type="dxa"/>
+            </w:tcMar>
+          </w:tcPr>
+          <w:p/>
+        </w:tc>
+        <w:tc>
+          <w:tcPr>
+            <w:tcW w:w="6975" w:type="dxa"/>
+            <w:shd w:val="clear" w:color="auto" w:fill="auto"/>
+            <w:tcMar>
+              <w:top w:w="100" w:type="dxa"/>
+              <w:left w:w="100" w:type="dxa"/>
+              <w:bottom w:w="100" w:type="dxa"/>
+              <w:right w:w="100" w:type="dxa"/>
+            </w:tcMar>
+          </w:tcPr>
+          <w:p>
+            <w:pPr>
+              <w:widowControl w:val="0"/>
+              <w:spacing w:after="200" w:line="240" w:lineRule="auto"/>
+            </w:pPr>
+          </w:p>
+        </w:tc>
+      </w:tr>
+      <w:tr>
+        <w:trPr>
+          <w:trHeight w:val="234"/>
+        </w:trPr>
+        <w:tc>
+          <w:tcPr>
+            <w:tcW w:w="825" w:type="dxa"/>
+            <w:shd w:val="clear" w:color="auto" w:fill="auto"/>
+            <w:tcMar>
+              <w:top w:w="100" w:type="dxa"/>
+              <w:left w:w="100" w:type="dxa"/>
+              <w:bottom w:w="100" w:type="dxa"/>
+              <w:right w:w="100" w:type="dxa"/>
+            </w:tcMar>
+          </w:tcPr>
+          <w:p>
+            <w:pPr>
+              <w:widowControl w:val="0"/>
+              <w:pBdr>
+                <w:top w:val="nil"/>
+                <w:left w:val="nil"/>
+                <w:bottom w:val="nil"/>
+                <w:right w:val="nil"/>
+                <w:between w:val="nil"/>
+              </w:pBdr>
+              <w:spacing w:line="240" w:lineRule="auto"/>
+              <w:jc w:val="center"/>
+            </w:pPr>
+            <w:r>
+              <w:t>48</w:t>
+            </w:r>
+          </w:p>
+        </w:tc>
+        <w:tc>
+          <w:tcPr>
+            <w:tcW w:w="2445" w:type="dxa"/>
+            <w:shd w:val="clear" w:color="auto" w:fill="auto"/>
+            <w:tcMar>
+              <w:top w:w="100" w:type="dxa"/>
+              <w:left w:w="100" w:type="dxa"/>
+              <w:bottom w:w="100" w:type="dxa"/>
+              <w:right w:w="100" w:type="dxa"/>
+            </w:tcMar>
+          </w:tcPr>
+          <w:p/>
+        </w:tc>
+        <w:tc>
+          <w:tcPr>
+            <w:tcW w:w="6975" w:type="dxa"/>
+            <w:shd w:val="clear" w:color="auto" w:fill="auto"/>
+            <w:tcMar>
+              <w:top w:w="100" w:type="dxa"/>
+              <w:left w:w="100" w:type="dxa"/>
+              <w:bottom w:w="100" w:type="dxa"/>
+              <w:right w:w="100" w:type="dxa"/>
+            </w:tcMar>
+          </w:tcPr>
+          <w:p>
+            <w:pPr>
+              <w:widowControl w:val="0"/>
+              <w:spacing w:after="200" w:line="240" w:lineRule="auto"/>
+            </w:pPr>
+          </w:p>
+        </w:tc>
+      </w:tr>
+      <w:tr>
+        <w:trPr>
+          <w:trHeight w:val="234"/>
+        </w:trPr>
+        <w:tc>
+          <w:tcPr>
+            <w:tcW w:w="825" w:type="dxa"/>
+            <w:shd w:val="clear" w:color="auto" w:fill="auto"/>
+            <w:tcMar>
+              <w:top w:w="100" w:type="dxa"/>
+              <w:left w:w="100" w:type="dxa"/>
+              <w:bottom w:w="100" w:type="dxa"/>
+              <w:right w:w="100" w:type="dxa"/>
+            </w:tcMar>
+          </w:tcPr>
+          <w:p>
+            <w:pPr>
+              <w:widowControl w:val="0"/>
+              <w:pBdr>
+                <w:top w:val="nil"/>
+                <w:left w:val="nil"/>
+                <w:bottom w:val="nil"/>
+                <w:right w:val="nil"/>
+                <w:between w:val="nil"/>
+              </w:pBdr>
+              <w:spacing w:line="240" w:lineRule="auto"/>
+              <w:jc w:val="center"/>
+            </w:pPr>
+            <w:r>
+              <w:t>49</w:t>
+            </w:r>
+          </w:p>
+        </w:tc>
+        <w:tc>
+          <w:tcPr>
+            <w:tcW w:w="2445" w:type="dxa"/>
+            <w:shd w:val="clear" w:color="auto" w:fill="auto"/>
+            <w:tcMar>
+              <w:top w:w="100" w:type="dxa"/>
+              <w:left w:w="100" w:type="dxa"/>
+              <w:bottom w:w="100" w:type="dxa"/>
+              <w:right w:w="100" w:type="dxa"/>
+            </w:tcMar>
+          </w:tcPr>
+          <w:p/>
+        </w:tc>
+        <w:tc>
+          <w:tcPr>
+            <w:tcW w:w="6975" w:type="dxa"/>
+            <w:shd w:val="clear" w:color="auto" w:fill="auto"/>
+            <w:tcMar>
+              <w:top w:w="100" w:type="dxa"/>
+              <w:left w:w="100" w:type="dxa"/>
+              <w:bottom w:w="100" w:type="dxa"/>
+              <w:right w:w="100" w:type="dxa"/>
+            </w:tcMar>
+          </w:tcPr>
+          <w:p>
+            <w:pPr>
+              <w:widowControl w:val="0"/>
+              <w:spacing w:after="200" w:line="240" w:lineRule="auto"/>
+            </w:pPr>
+          </w:p>
+        </w:tc>
+      </w:tr>
+      <w:tr>
+        <w:trPr>
+          <w:trHeight w:val="234"/>
+        </w:trPr>
+        <w:tc>
+          <w:tcPr>
+            <w:tcW w:w="825" w:type="dxa"/>
+            <w:shd w:val="clear" w:color="auto" w:fill="auto"/>
+            <w:tcMar>
+              <w:top w:w="100" w:type="dxa"/>
+              <w:left w:w="100" w:type="dxa"/>
+              <w:bottom w:w="100" w:type="dxa"/>
+              <w:right w:w="100" w:type="dxa"/>
+            </w:tcMar>
+          </w:tcPr>
+          <w:p>
+            <w:pPr>
+              <w:widowControl w:val="0"/>
+              <w:pBdr>
+                <w:top w:val="nil"/>
+                <w:left w:val="nil"/>
+                <w:bottom w:val="nil"/>
+                <w:right w:val="nil"/>
+                <w:between w:val="nil"/>
+              </w:pBdr>
+              <w:spacing w:line="240" w:lineRule="auto"/>
+              <w:jc w:val="center"/>
+            </w:pPr>
+            <w:r>
+              <w:t>50</w:t>
+            </w:r>
+          </w:p>
+        </w:tc>
+        <w:tc>
+          <w:tcPr>
+            <w:tcW w:w="2445" w:type="dxa"/>
+            <w:shd w:val="clear" w:color="auto" w:fill="auto"/>
+            <w:tcMar>
+              <w:top w:w="100" w:type="dxa"/>
+              <w:left w:w="100" w:type="dxa"/>
+              <w:bottom w:w="100" w:type="dxa"/>
+              <w:right w:w="100" w:type="dxa"/>
+            </w:tcMar>
+          </w:tcPr>
+          <w:p/>
+        </w:tc>
+        <w:tc>
+          <w:tcPr>
+            <w:tcW w:w="6975" w:type="dxa"/>
+            <w:shd w:val="clear" w:color="auto" w:fill="auto"/>
+            <w:tcMar>
+              <w:top w:w="100" w:type="dxa"/>
+              <w:left w:w="100" w:type="dxa"/>
+              <w:bottom w:w="100" w:type="dxa"/>
+              <w:right w:w="100" w:type="dxa"/>
+            </w:tcMar>
+          </w:tcPr>
+          <w:p>
+            <w:pPr>
+              <w:widowControl w:val="0"/>
+              <w:spacing w:after="200" w:line="240" w:lineRule="auto"/>
+            </w:pPr>
           </w:p>
         </w:tc>
       </w:tr>
     </w:tbl>
-    <w:p>
-      <w:r>
-        <w:tab/>
-      </w:r>
-    </w:p>
+    <w:p/>
     <w:sectPr>
       <w:pgSz w:w="11906" w:h="16838"/>
       <w:pgMar w:top="850" w:right="1440" w:bottom="850" w:left="850" w:header="0" w:footer="720" w:gutter="0"/>
@@ -3329,6 +4458,119 @@
     </w:lvl>
   </w:abstractNum>
   <w:abstractNum w:abstractNumId="3" w15:restartNumberingAfterBreak="0">
+    <w:nsid w:val="61E27115"/>
+    <w:multiLevelType w:val="hybridMultilevel"/>
+    <w:tmpl w:val="20A24CDA"/>
+    <w:lvl w:ilvl="0" w:tplc="04160001">
+      <w:start w:val="1"/>
+      <w:numFmt w:val="bullet"/>
+      <w:lvlText w:val=""/>
+      <w:lvlJc w:val="left"/>
+      <w:pPr>
+        <w:ind w:left="720" w:hanging="360"/>
+      </w:pPr>
+      <w:rPr>
+        <w:rFonts w:ascii="Symbol" w:hAnsi="Symbol" w:hint="default"/>
+      </w:rPr>
+    </w:lvl>
+    <w:lvl w:ilvl="1" w:tplc="04160003" w:tentative="1">
+      <w:start w:val="1"/>
+      <w:numFmt w:val="bullet"/>
+      <w:lvlText w:val="o"/>
+      <w:lvlJc w:val="left"/>
+      <w:pPr>
+        <w:ind w:left="1440" w:hanging="360"/>
+      </w:pPr>
+      <w:rPr>
+        <w:rFonts w:ascii="Courier New" w:hAnsi="Courier New" w:cs="Courier New" w:hint="default"/>
+      </w:rPr>
+    </w:lvl>
+    <w:lvl w:ilvl="2" w:tplc="04160005" w:tentative="1">
+      <w:start w:val="1"/>
+      <w:numFmt w:val="bullet"/>
+      <w:lvlText w:val=""/>
+      <w:lvlJc w:val="left"/>
+      <w:pPr>
+        <w:ind w:left="2160" w:hanging="360"/>
+      </w:pPr>
+      <w:rPr>
+        <w:rFonts w:ascii="Wingdings" w:hAnsi="Wingdings" w:hint="default"/>
+      </w:rPr>
+    </w:lvl>
+    <w:lvl w:ilvl="3" w:tplc="04160001" w:tentative="1">
+      <w:start w:val="1"/>
+      <w:numFmt w:val="bullet"/>
+      <w:lvlText w:val=""/>
+      <w:lvlJc w:val="left"/>
+      <w:pPr>
+        <w:ind w:left="2880" w:hanging="360"/>
+      </w:pPr>
+      <w:rPr>
+        <w:rFonts w:ascii="Symbol" w:hAnsi="Symbol" w:hint="default"/>
+      </w:rPr>
+    </w:lvl>
+    <w:lvl w:ilvl="4" w:tplc="04160003" w:tentative="1">
+      <w:start w:val="1"/>
+      <w:numFmt w:val="bullet"/>
+      <w:lvlText w:val="o"/>
+      <w:lvlJc w:val="left"/>
+      <w:pPr>
+        <w:ind w:left="3600" w:hanging="360"/>
+      </w:pPr>
+      <w:rPr>
+        <w:rFonts w:ascii="Courier New" w:hAnsi="Courier New" w:cs="Courier New" w:hint="default"/>
+      </w:rPr>
+    </w:lvl>
+    <w:lvl w:ilvl="5" w:tplc="04160005" w:tentative="1">
+      <w:start w:val="1"/>
+      <w:numFmt w:val="bullet"/>
+      <w:lvlText w:val=""/>
+      <w:lvlJc w:val="left"/>
+      <w:pPr>
+        <w:ind w:left="4320" w:hanging="360"/>
+      </w:pPr>
+      <w:rPr>
+        <w:rFonts w:ascii="Wingdings" w:hAnsi="Wingdings" w:hint="default"/>
+      </w:rPr>
+    </w:lvl>
+    <w:lvl w:ilvl="6" w:tplc="04160001" w:tentative="1">
+      <w:start w:val="1"/>
+      <w:numFmt w:val="bullet"/>
+      <w:lvlText w:val=""/>
+      <w:lvlJc w:val="left"/>
+      <w:pPr>
+        <w:ind w:left="5040" w:hanging="360"/>
+      </w:pPr>
+      <w:rPr>
+        <w:rFonts w:ascii="Symbol" w:hAnsi="Symbol" w:hint="default"/>
+      </w:rPr>
+    </w:lvl>
+    <w:lvl w:ilvl="7" w:tplc="04160003" w:tentative="1">
+      <w:start w:val="1"/>
+      <w:numFmt w:val="bullet"/>
+      <w:lvlText w:val="o"/>
+      <w:lvlJc w:val="left"/>
+      <w:pPr>
+        <w:ind w:left="5760" w:hanging="360"/>
+      </w:pPr>
+      <w:rPr>
+        <w:rFonts w:ascii="Courier New" w:hAnsi="Courier New" w:cs="Courier New" w:hint="default"/>
+      </w:rPr>
+    </w:lvl>
+    <w:lvl w:ilvl="8" w:tplc="04160005" w:tentative="1">
+      <w:start w:val="1"/>
+      <w:numFmt w:val="bullet"/>
+      <w:lvlText w:val=""/>
+      <w:lvlJc w:val="left"/>
+      <w:pPr>
+        <w:ind w:left="6480" w:hanging="360"/>
+      </w:pPr>
+      <w:rPr>
+        <w:rFonts w:ascii="Wingdings" w:hAnsi="Wingdings" w:hint="default"/>
+      </w:rPr>
+    </w:lvl>
+  </w:abstractNum>
+  <w:abstractNum w:abstractNumId="4" w15:restartNumberingAfterBreak="0">
     <w:nsid w:val="718B2A21"/>
     <w:multiLevelType w:val="multilevel"/>
     <w:tmpl w:val="F2320DFA"/>
@@ -3448,10 +4690,13 @@
     <w:abstractNumId w:val="1"/>
   </w:num>
   <w:num w:numId="3">
-    <w:abstractNumId w:val="3"/>
+    <w:abstractNumId w:val="4"/>
   </w:num>
   <w:num w:numId="4">
     <w:abstractNumId w:val="2"/>
+  </w:num>
+  <w:num w:numId="5">
+    <w:abstractNumId w:val="3"/>
   </w:num>
 </w:numbering>
 </file>
@@ -4119,6 +5364,17 @@
       <w:szCs w:val="18"/>
     </w:rPr>
   </w:style>
+  <w:style w:type="paragraph" w:styleId="PargrafodaLista">
+    <w:name w:val="List Paragraph"/>
+    <w:basedOn w:val="Normal"/>
+    <w:uiPriority w:val="34"/>
+    <w:qFormat/>
+    <w:rsid w:val="00D23FFA"/>
+    <w:pPr>
+      <w:ind w:left="720"/>
+      <w:contextualSpacing/>
+    </w:pPr>
+  </w:style>
 </w:styles>
 </file>
 

</xml_diff>

<commit_message>
Add novas características solicitadas pelo clinte
</commit_message>
<xml_diff>
--- a/12-Lista de Características (Descrição das Características).docx
+++ b/12-Lista de Características (Descrição das Características).docx
@@ -3308,13 +3308,7 @@
               <w:spacing w:after="200" w:line="240" w:lineRule="auto"/>
             </w:pPr>
             <w:r>
-              <w:t xml:space="preserve">No cabeçalho da </w:t>
-            </w:r>
-            <w:r>
-              <w:t>página</w:t>
-            </w:r>
-            <w:r>
-              <w:t xml:space="preserve"> deve haver um campo de ajuda, que deve orientar o cliente a proceder em caso de duvidadas de:</w:t>
+              <w:t>No cabeçalho da página deve haver um campo de ajuda, que deve orientar o cliente a proceder em caso de duvidadas de:</w:t>
             </w:r>
           </w:p>
           <w:p>
@@ -3442,13 +3436,7 @@
               <w:spacing w:after="200" w:line="240" w:lineRule="auto"/>
             </w:pPr>
             <w:r>
-              <w:t xml:space="preserve">Através dele o cliente pode fazer vários compras entes de </w:t>
-            </w:r>
-            <w:r>
-              <w:t>finalizar o</w:t>
-            </w:r>
-            <w:r>
-              <w:t xml:space="preserve"> pedido e pagar tudo de uma vez </w:t>
+              <w:t xml:space="preserve">Através dele o cliente pode fazer vários compras entes de finalizar o pedido e pagar tudo de uma vez </w:t>
             </w:r>
           </w:p>
         </w:tc>
@@ -3497,7 +3485,11 @@
               <w:right w:w="100" w:type="dxa"/>
             </w:tcMar>
           </w:tcPr>
-          <w:p/>
+          <w:p>
+            <w:r>
+              <w:t>Contato (e-mail, telefone)</w:t>
+            </w:r>
+          </w:p>
         </w:tc>
         <w:tc>
           <w:tcPr>
@@ -3515,6 +3507,9 @@
               <w:widowControl w:val="0"/>
               <w:spacing w:after="200" w:line="240" w:lineRule="auto"/>
             </w:pPr>
+            <w:r>
+              <w:t xml:space="preserve">No site deve mostra meios de contatar a gráfica </w:t>
+            </w:r>
           </w:p>
         </w:tc>
       </w:tr>
@@ -3562,7 +3557,11 @@
               <w:right w:w="100" w:type="dxa"/>
             </w:tcMar>
           </w:tcPr>
-          <w:p/>
+          <w:p>
+            <w:r>
+              <w:t>Redes sociais</w:t>
+            </w:r>
+          </w:p>
         </w:tc>
         <w:tc>
           <w:tcPr>
@@ -3580,6 +3579,9 @@
               <w:widowControl w:val="0"/>
               <w:spacing w:after="200" w:line="240" w:lineRule="auto"/>
             </w:pPr>
+            <w:r>
+              <w:t xml:space="preserve">Link no site que levará até as redes socias da gráfica </w:t>
+            </w:r>
           </w:p>
         </w:tc>
       </w:tr>
@@ -3628,7 +3630,11 @@
               <w:right w:w="100" w:type="dxa"/>
             </w:tcMar>
           </w:tcPr>
-          <w:p/>
+          <w:p>
+            <w:r>
+              <w:t>Formas de entrega</w:t>
+            </w:r>
+          </w:p>
         </w:tc>
         <w:tc>
           <w:tcPr>
@@ -3646,6 +3652,9 @@
               <w:widowControl w:val="0"/>
               <w:spacing w:after="200" w:line="240" w:lineRule="auto"/>
             </w:pPr>
+            <w:r>
+              <w:t xml:space="preserve">O cliente poderá escolher como deseja receber o produto ou ele mesmo retira-lo </w:t>
+            </w:r>
           </w:p>
         </w:tc>
       </w:tr>
@@ -3693,7 +3702,11 @@
               <w:right w:w="100" w:type="dxa"/>
             </w:tcMar>
           </w:tcPr>
-          <w:p/>
+          <w:p>
+            <w:r>
+              <w:t>Horário de atendimento.</w:t>
+            </w:r>
+          </w:p>
         </w:tc>
         <w:tc>
           <w:tcPr>
@@ -3711,6 +3724,9 @@
               <w:widowControl w:val="0"/>
               <w:spacing w:after="200" w:line="240" w:lineRule="auto"/>
             </w:pPr>
+            <w:r>
+              <w:t xml:space="preserve">Site deve mostrar os horários de atendimento da gráfica em sua home page </w:t>
+            </w:r>
           </w:p>
         </w:tc>
       </w:tr>
@@ -3758,7 +3774,11 @@
               <w:right w:w="100" w:type="dxa"/>
             </w:tcMar>
           </w:tcPr>
-          <w:p/>
+          <w:p>
+            <w:r>
+              <w:t>Logo da gráfica</w:t>
+            </w:r>
+          </w:p>
         </w:tc>
         <w:tc>
           <w:tcPr>
@@ -3776,6 +3796,9 @@
               <w:widowControl w:val="0"/>
               <w:spacing w:after="200" w:line="240" w:lineRule="auto"/>
             </w:pPr>
+            <w:r>
+              <w:t xml:space="preserve">Deverá ser exibido o logo tipo da gráfica em todas as páginas do site </w:t>
+            </w:r>
           </w:p>
         </w:tc>
       </w:tr>

</xml_diff>